<commit_message>
Revised figures with new site data
</commit_message>
<xml_diff>
--- a/Drafts/Draft_Working.docx
+++ b/Drafts/Draft_Working.docx
@@ -1660,21 +1660,12 @@
       <w:r>
         <w:t xml:space="preserve"> (</w:t>
       </w:r>
-      <w:proofErr w:type="spellStart"/>
       <w:r>
         <w:rPr>
           <w:i/>
           <w:iCs/>
         </w:rPr>
-        <w:t>Carex</w:t>
-      </w:r>
-      <w:proofErr w:type="spellEnd"/>
-      <w:r>
-        <w:rPr>
-          <w:i/>
-          <w:iCs/>
-        </w:rPr>
-        <w:t xml:space="preserve"> lyngbyei</w:t>
+        <w:t>Carex lyngbyei</w:t>
       </w:r>
       <w:r>
         <w:t>)</w:t>
@@ -2088,18 +2079,7 @@
       <w:r>
         <w:fldChar w:fldCharType="end"/>
       </w:r>
-      <w:r>
-        <w:fldChar w:fldCharType="begin"/>
-      </w:r>
-      <w:r>
-        <w:instrText xml:space="preserve"> PRINTDATE  \* MERGEFORMAT </w:instrText>
-      </w:r>
-      <w:r>
-        <w:fldChar w:fldCharType="separate"/>
-      </w:r>
-      <w:r>
-        <w:fldChar w:fldCharType="end"/>
-      </w:r>
+      <w:fldSimple w:instr=" PRINTDATE  \* MERGEFORMAT "/>
       <w:r>
         <w:t xml:space="preserve">. </w:t>
       </w:r>
@@ -3020,14 +3000,27 @@
                             <w:r>
                               <w:t xml:space="preserve">Figure </w:t>
                             </w:r>
-                            <w:fldSimple w:instr=" SEQ Figure \* ARABIC ">
-                              <w:r>
-                                <w:rPr>
-                                  <w:noProof/>
-                                </w:rPr>
-                                <w:t>1</w:t>
-                              </w:r>
-                            </w:fldSimple>
+                            <w:r>
+                              <w:fldChar w:fldCharType="begin"/>
+                            </w:r>
+                            <w:r>
+                              <w:instrText xml:space="preserve"> SEQ Figure \* ARABIC </w:instrText>
+                            </w:r>
+                            <w:r>
+                              <w:fldChar w:fldCharType="separate"/>
+                            </w:r>
+                            <w:r>
+                              <w:rPr>
+                                <w:noProof/>
+                              </w:rPr>
+                              <w:t>1</w:t>
+                            </w:r>
+                            <w:r>
+                              <w:rPr>
+                                <w:noProof/>
+                              </w:rPr>
+                              <w:fldChar w:fldCharType="end"/>
+                            </w:r>
                             <w:r>
                               <w:t xml:space="preserve">. </w:t>
                             </w:r>
@@ -3112,14 +3105,27 @@
                       <w:r>
                         <w:t xml:space="preserve">Figure </w:t>
                       </w:r>
-                      <w:fldSimple w:instr=" SEQ Figure \* ARABIC ">
-                        <w:r>
-                          <w:rPr>
-                            <w:noProof/>
-                          </w:rPr>
-                          <w:t>1</w:t>
-                        </w:r>
-                      </w:fldSimple>
+                      <w:r>
+                        <w:fldChar w:fldCharType="begin"/>
+                      </w:r>
+                      <w:r>
+                        <w:instrText xml:space="preserve"> SEQ Figure \* ARABIC </w:instrText>
+                      </w:r>
+                      <w:r>
+                        <w:fldChar w:fldCharType="separate"/>
+                      </w:r>
+                      <w:r>
+                        <w:rPr>
+                          <w:noProof/>
+                        </w:rPr>
+                        <w:t>1</w:t>
+                      </w:r>
+                      <w:r>
+                        <w:rPr>
+                          <w:noProof/>
+                        </w:rPr>
+                        <w:fldChar w:fldCharType="end"/>
+                      </w:r>
                       <w:r>
                         <w:t xml:space="preserve">. </w:t>
                       </w:r>
@@ -5151,9 +5157,9 @@
           <w:noProof/>
         </w:rPr>
         <w:drawing>
-          <wp:inline distT="0" distB="0" distL="0" distR="0" wp14:anchorId="5D7053C7" wp14:editId="546BE60A">
-            <wp:extent cx="5727937" cy="6438900"/>
-            <wp:effectExtent l="0" t="0" r="0" b="0"/>
+          <wp:inline distT="0" distB="0" distL="0" distR="0" wp14:anchorId="5D7053C7" wp14:editId="4CC27900">
+            <wp:extent cx="5724344" cy="6439887"/>
+            <wp:effectExtent l="0" t="0" r="3810" b="0"/>
             <wp:docPr id="971675262" name="Picture 971675262"/>
             <wp:cNvGraphicFramePr>
               <a:graphicFrameLocks xmlns:a="http://schemas.openxmlformats.org/drawingml/2006/main" noChangeAspect="1"/>
@@ -5162,7 +5168,7 @@
               <a:graphicData uri="http://schemas.openxmlformats.org/drawingml/2006/picture">
                 <pic:pic xmlns:pic="http://schemas.openxmlformats.org/drawingml/2006/picture">
                   <pic:nvPicPr>
-                    <pic:cNvPr id="0" name=""/>
+                    <pic:cNvPr id="971675262" name="Picture 971675262"/>
                     <pic:cNvPicPr/>
                   </pic:nvPicPr>
                   <pic:blipFill>
@@ -5180,7 +5186,7 @@
                   <pic:spPr>
                     <a:xfrm>
                       <a:off x="0" y="0"/>
-                      <a:ext cx="5728815" cy="6439887"/>
+                      <a:ext cx="5724344" cy="6439887"/>
                     </a:xfrm>
                     <a:prstGeom prst="rect">
                       <a:avLst/>
@@ -5200,14 +5206,27 @@
       <w:r>
         <w:t xml:space="preserve">Figure </w:t>
       </w:r>
-      <w:fldSimple w:instr=" SEQ Figure \* ARABIC ">
-        <w:r>
-          <w:rPr>
-            <w:noProof/>
-          </w:rPr>
-          <w:t>2</w:t>
-        </w:r>
-      </w:fldSimple>
+      <w:r>
+        <w:fldChar w:fldCharType="begin"/>
+      </w:r>
+      <w:r>
+        <w:instrText xml:space="preserve"> SEQ Figure \* ARABIC </w:instrText>
+      </w:r>
+      <w:r>
+        <w:fldChar w:fldCharType="separate"/>
+      </w:r>
+      <w:r>
+        <w:rPr>
+          <w:noProof/>
+        </w:rPr>
+        <w:t>2</w:t>
+      </w:r>
+      <w:r>
+        <w:rPr>
+          <w:noProof/>
+        </w:rPr>
+        <w:fldChar w:fldCharType="end"/>
+      </w:r>
       <w:r>
         <w:t xml:space="preserve">. </w:t>
       </w:r>
@@ -5576,8 +5595,8 @@
           <w:noProof/>
         </w:rPr>
         <w:drawing>
-          <wp:inline distT="0" distB="0" distL="0" distR="0" wp14:anchorId="12F41CBB" wp14:editId="6A0EF93E">
-            <wp:extent cx="2855250" cy="3384000"/>
+          <wp:inline distT="0" distB="0" distL="0" distR="0" wp14:anchorId="12F41CBB" wp14:editId="2A824301">
+            <wp:extent cx="2855250" cy="3381385"/>
             <wp:effectExtent l="0" t="0" r="2540" b="0"/>
             <wp:docPr id="1688993341" name="Picture 1688993341"/>
             <wp:cNvGraphicFramePr>
@@ -5587,7 +5606,7 @@
               <a:graphicData uri="http://schemas.openxmlformats.org/drawingml/2006/picture">
                 <pic:pic xmlns:pic="http://schemas.openxmlformats.org/drawingml/2006/picture">
                   <pic:nvPicPr>
-                    <pic:cNvPr id="0" name=""/>
+                    <pic:cNvPr id="1688993341" name="Picture 1688993341"/>
                     <pic:cNvPicPr/>
                   </pic:nvPicPr>
                   <pic:blipFill>
@@ -5605,7 +5624,7 @@
                   <pic:spPr>
                     <a:xfrm>
                       <a:off x="0" y="0"/>
-                      <a:ext cx="2855250" cy="3384000"/>
+                      <a:ext cx="2855250" cy="3381385"/>
                     </a:xfrm>
                     <a:prstGeom prst="rect">
                       <a:avLst/>
@@ -5622,10 +5641,10 @@
           <w:noProof/>
         </w:rPr>
         <w:drawing>
-          <wp:inline distT="0" distB="0" distL="0" distR="0" wp14:anchorId="48AC6DA1" wp14:editId="71BB04A8">
-            <wp:extent cx="2855250" cy="3384000"/>
+          <wp:inline distT="0" distB="0" distL="0" distR="0" wp14:anchorId="48AC6DA1" wp14:editId="5486086C">
+            <wp:extent cx="2855250" cy="3381385"/>
             <wp:effectExtent l="0" t="0" r="2540" b="0"/>
-            <wp:docPr id="144723497" name="Picture 144723497" descr="Chart&#10;&#10;Description automatically generated"/>
+            <wp:docPr id="144723497" name="Picture 144723497"/>
             <wp:cNvGraphicFramePr>
               <a:graphicFrameLocks xmlns:a="http://schemas.openxmlformats.org/drawingml/2006/main" noChangeAspect="1"/>
             </wp:cNvGraphicFramePr>
@@ -5633,7 +5652,7 @@
               <a:graphicData uri="http://schemas.openxmlformats.org/drawingml/2006/picture">
                 <pic:pic xmlns:pic="http://schemas.openxmlformats.org/drawingml/2006/picture">
                   <pic:nvPicPr>
-                    <pic:cNvPr id="144723497" name="Picture 144723497" descr="Chart&#10;&#10;Description automatically generated"/>
+                    <pic:cNvPr id="144723497" name="Picture 144723497"/>
                     <pic:cNvPicPr/>
                   </pic:nvPicPr>
                   <pic:blipFill>
@@ -5651,7 +5670,7 @@
                   <pic:spPr>
                     <a:xfrm>
                       <a:off x="0" y="0"/>
-                      <a:ext cx="2855250" cy="3384000"/>
+                      <a:ext cx="2855250" cy="3381385"/>
                     </a:xfrm>
                     <a:prstGeom prst="rect">
                       <a:avLst/>
@@ -5671,14 +5690,27 @@
       <w:r>
         <w:t xml:space="preserve">Figure </w:t>
       </w:r>
-      <w:fldSimple w:instr=" SEQ Figure \* ARABIC ">
-        <w:r>
-          <w:rPr>
-            <w:noProof/>
-          </w:rPr>
-          <w:t>3</w:t>
-        </w:r>
-      </w:fldSimple>
+      <w:r>
+        <w:fldChar w:fldCharType="begin"/>
+      </w:r>
+      <w:r>
+        <w:instrText xml:space="preserve"> SEQ Figure \* ARABIC </w:instrText>
+      </w:r>
+      <w:r>
+        <w:fldChar w:fldCharType="separate"/>
+      </w:r>
+      <w:r>
+        <w:rPr>
+          <w:noProof/>
+        </w:rPr>
+        <w:t>3</w:t>
+      </w:r>
+      <w:r>
+        <w:rPr>
+          <w:noProof/>
+        </w:rPr>
+        <w:fldChar w:fldCharType="end"/>
+      </w:r>
       <w:r>
         <w:t xml:space="preserve">. </w:t>
       </w:r>
@@ -5869,7 +5901,7 @@
           <w:noProof/>
         </w:rPr>
         <w:drawing>
-          <wp:inline distT="0" distB="0" distL="0" distR="0" wp14:anchorId="6550FF46" wp14:editId="24A77BCB">
+          <wp:inline distT="0" distB="0" distL="0" distR="0" wp14:anchorId="6550FF46" wp14:editId="7D4C03BE">
             <wp:extent cx="5676900" cy="5676900"/>
             <wp:effectExtent l="0" t="0" r="0" b="0"/>
             <wp:docPr id="48278922" name="Picture 48278922"/>
@@ -5880,7 +5912,7 @@
               <a:graphicData uri="http://schemas.openxmlformats.org/drawingml/2006/picture">
                 <pic:pic xmlns:pic="http://schemas.openxmlformats.org/drawingml/2006/picture">
                   <pic:nvPicPr>
-                    <pic:cNvPr id="0" name=""/>
+                    <pic:cNvPr id="48278922" name="Picture 48278922"/>
                     <pic:cNvPicPr/>
                   </pic:nvPicPr>
                   <pic:blipFill>
@@ -5918,14 +5950,27 @@
       <w:r>
         <w:t xml:space="preserve">Figure </w:t>
       </w:r>
-      <w:fldSimple w:instr=" SEQ Figure \* ARABIC ">
-        <w:r>
-          <w:rPr>
-            <w:noProof/>
-          </w:rPr>
-          <w:t>4</w:t>
-        </w:r>
-      </w:fldSimple>
+      <w:r>
+        <w:fldChar w:fldCharType="begin"/>
+      </w:r>
+      <w:r>
+        <w:instrText xml:space="preserve"> SEQ Figure \* ARABIC </w:instrText>
+      </w:r>
+      <w:r>
+        <w:fldChar w:fldCharType="separate"/>
+      </w:r>
+      <w:r>
+        <w:rPr>
+          <w:noProof/>
+        </w:rPr>
+        <w:t>4</w:t>
+      </w:r>
+      <w:r>
+        <w:rPr>
+          <w:noProof/>
+        </w:rPr>
+        <w:fldChar w:fldCharType="end"/>
+      </w:r>
       <w:r>
         <w:t xml:space="preserve">. </w:t>
       </w:r>
@@ -6470,14 +6515,27 @@
       <w:r>
         <w:t xml:space="preserve">Figure </w:t>
       </w:r>
-      <w:fldSimple w:instr=" SEQ Figure \* ARABIC ">
-        <w:r>
-          <w:rPr>
-            <w:noProof/>
-          </w:rPr>
-          <w:t>5</w:t>
-        </w:r>
-      </w:fldSimple>
+      <w:r>
+        <w:fldChar w:fldCharType="begin"/>
+      </w:r>
+      <w:r>
+        <w:instrText xml:space="preserve"> SEQ Figure \* ARABIC </w:instrText>
+      </w:r>
+      <w:r>
+        <w:fldChar w:fldCharType="separate"/>
+      </w:r>
+      <w:r>
+        <w:rPr>
+          <w:noProof/>
+        </w:rPr>
+        <w:t>5</w:t>
+      </w:r>
+      <w:r>
+        <w:rPr>
+          <w:noProof/>
+        </w:rPr>
+        <w:fldChar w:fldCharType="end"/>
+      </w:r>
       <w:r>
         <w:t>.</w:t>
       </w:r>
@@ -6829,7 +6887,7 @@
           <w:noProof/>
         </w:rPr>
         <w:drawing>
-          <wp:inline distT="0" distB="0" distL="0" distR="0" wp14:anchorId="03BA8063" wp14:editId="24DC1907">
+          <wp:inline distT="0" distB="0" distL="0" distR="0" wp14:anchorId="03BA8063" wp14:editId="427CC155">
             <wp:extent cx="2824874" cy="3348000"/>
             <wp:effectExtent l="0" t="0" r="0" b="5080"/>
             <wp:docPr id="2011185496" name="Picture 2011185496" descr="Chart&#10;&#10;Description automatically generated"/>
@@ -6878,14 +6936,27 @@
       <w:r>
         <w:t xml:space="preserve">Figure </w:t>
       </w:r>
-      <w:fldSimple w:instr=" SEQ Figure \* ARABIC ">
-        <w:r>
-          <w:rPr>
-            <w:noProof/>
-          </w:rPr>
-          <w:t>6</w:t>
-        </w:r>
-      </w:fldSimple>
+      <w:r>
+        <w:fldChar w:fldCharType="begin"/>
+      </w:r>
+      <w:r>
+        <w:instrText xml:space="preserve"> SEQ Figure \* ARABIC </w:instrText>
+      </w:r>
+      <w:r>
+        <w:fldChar w:fldCharType="separate"/>
+      </w:r>
+      <w:r>
+        <w:rPr>
+          <w:noProof/>
+        </w:rPr>
+        <w:t>6</w:t>
+      </w:r>
+      <w:r>
+        <w:rPr>
+          <w:noProof/>
+        </w:rPr>
+        <w:fldChar w:fldCharType="end"/>
+      </w:r>
       <w:r>
         <w:t>.</w:t>
       </w:r>
@@ -7693,14 +7764,27 @@
       <w:r>
         <w:t xml:space="preserve">Figure </w:t>
       </w:r>
-      <w:fldSimple w:instr=" SEQ Figure \* ARABIC ">
-        <w:r>
-          <w:rPr>
-            <w:noProof/>
-          </w:rPr>
-          <w:t>7</w:t>
-        </w:r>
-      </w:fldSimple>
+      <w:r>
+        <w:fldChar w:fldCharType="begin"/>
+      </w:r>
+      <w:r>
+        <w:instrText xml:space="preserve"> SEQ Figure \* ARABIC </w:instrText>
+      </w:r>
+      <w:r>
+        <w:fldChar w:fldCharType="separate"/>
+      </w:r>
+      <w:r>
+        <w:rPr>
+          <w:noProof/>
+        </w:rPr>
+        <w:t>7</w:t>
+      </w:r>
+      <w:r>
+        <w:rPr>
+          <w:noProof/>
+        </w:rPr>
+        <w:fldChar w:fldCharType="end"/>
+      </w:r>
       <w:r>
         <w:t xml:space="preserve">. </w:t>
       </w:r>
@@ -8398,14 +8482,27 @@
       <w:r>
         <w:t xml:space="preserve">Figure </w:t>
       </w:r>
-      <w:fldSimple w:instr=" SEQ Figure \* ARABIC ">
-        <w:r>
-          <w:rPr>
-            <w:noProof/>
-          </w:rPr>
-          <w:t>8</w:t>
-        </w:r>
-      </w:fldSimple>
+      <w:r>
+        <w:fldChar w:fldCharType="begin"/>
+      </w:r>
+      <w:r>
+        <w:instrText xml:space="preserve"> SEQ Figure \* ARABIC </w:instrText>
+      </w:r>
+      <w:r>
+        <w:fldChar w:fldCharType="separate"/>
+      </w:r>
+      <w:r>
+        <w:rPr>
+          <w:noProof/>
+        </w:rPr>
+        <w:t>8</w:t>
+      </w:r>
+      <w:r>
+        <w:rPr>
+          <w:noProof/>
+        </w:rPr>
+        <w:fldChar w:fldCharType="end"/>
+      </w:r>
       <w:r>
         <w:t>. Illustration of the biotic coastal squeeze proposed by the authors. Reed canarygrass is present in many of the high marshes of the Fraser Estuary</w:t>
       </w:r>
@@ -8682,14 +8779,27 @@
       <w:r>
         <w:t xml:space="preserve">Figure </w:t>
       </w:r>
-      <w:fldSimple w:instr=" SEQ Figure \* ARABIC ">
-        <w:r>
-          <w:rPr>
-            <w:noProof/>
-          </w:rPr>
-          <w:t>9</w:t>
-        </w:r>
-      </w:fldSimple>
+      <w:r>
+        <w:fldChar w:fldCharType="begin"/>
+      </w:r>
+      <w:r>
+        <w:instrText xml:space="preserve"> SEQ Figure \* ARABIC </w:instrText>
+      </w:r>
+      <w:r>
+        <w:fldChar w:fldCharType="separate"/>
+      </w:r>
+      <w:r>
+        <w:rPr>
+          <w:noProof/>
+        </w:rPr>
+        <w:t>9</w:t>
+      </w:r>
+      <w:r>
+        <w:rPr>
+          <w:noProof/>
+        </w:rPr>
+        <w:fldChar w:fldCharType="end"/>
+      </w:r>
       <w:r>
         <w:t>. Scatterplot showing the % frequency of plots of four known invasive species in the Fraser Estuary with increasing distance upriver (left) and the relative percent cover of those species, when present in a plot (right). Data were collected from created and reference marshes in the FRE by Lievesley et al. (2016) and in 2021. Loess regression lines display non-parametric trends in the data.</w:t>
       </w:r>
@@ -8806,17 +8916,8 @@
           <w:i/>
           <w:iCs/>
         </w:rPr>
-        <w:t xml:space="preserve">Iris </w:t>
-      </w:r>
-      <w:proofErr w:type="spellStart"/>
-      <w:r>
-        <w:rPr>
-          <w:i/>
-          <w:iCs/>
-        </w:rPr>
-        <w:t>pseudacorus</w:t>
-      </w:r>
-      <w:proofErr w:type="spellEnd"/>
+        <w:t>Iris pseudacorus</w:t>
+      </w:r>
       <w:r>
         <w:t>), purple loosestrife, and reed canarygrass (</w:t>
       </w:r>
@@ -9488,35 +9589,7 @@
         <w:rPr>
           <w:lang w:val="en-GB"/>
         </w:rPr>
-        <w:t xml:space="preserve">Adams MA, Williams GL. 2004. Tidal marshes of the Fraser River estuary: composition, structure, and a history of marsh creation efforts to 1997. Pages 147–172 in Groulx DC, </w:t>
-      </w:r>
-      <w:proofErr w:type="spellStart"/>
-      <w:r>
-        <w:rPr>
-          <w:lang w:val="en-GB"/>
-        </w:rPr>
-        <w:t>Luternauer</w:t>
-      </w:r>
-      <w:proofErr w:type="spellEnd"/>
-      <w:r>
-        <w:rPr>
-          <w:lang w:val="en-GB"/>
-        </w:rPr>
-        <w:t xml:space="preserve"> JL, </w:t>
-      </w:r>
-      <w:proofErr w:type="spellStart"/>
-      <w:r>
-        <w:rPr>
-          <w:lang w:val="en-GB"/>
-        </w:rPr>
-        <w:t>Bilderback</w:t>
-      </w:r>
-      <w:proofErr w:type="spellEnd"/>
-      <w:r>
-        <w:rPr>
-          <w:lang w:val="en-GB"/>
-        </w:rPr>
-        <w:t xml:space="preserve"> DE, editors. Fraser River Delta, British Columbia: Issues of an Urban Estuary. Available from https://geoscan.nrcan.gc.ca/starweb/geoscan/servlet.starweb?path=geoscan/fulle.web&amp;search1=R=215772 (accessed September 7, 2021).</w:t>
+        <w:t>Adams MA, Williams GL. 2004. Tidal marshes of the Fraser River estuary: composition, structure, and a history of marsh creation efforts to 1997. Pages 147–172 in Groulx DC, Luternauer JL, Bilderback DE, editors. Fraser River Delta, British Columbia: Issues of an Urban Estuary. Available from https://geoscan.nrcan.gc.ca/starweb/geoscan/servlet.starweb?path=geoscan/fulle.web&amp;search1=R=215772 (accessed September 7, 2021).</w:t>
       </w:r>
     </w:p>
     <w:p>
@@ -9527,19 +9600,11 @@
           <w:lang w:val="en-GB"/>
         </w:rPr>
       </w:pPr>
-      <w:proofErr w:type="spellStart"/>
       <w:r>
         <w:rPr>
           <w:lang w:val="en-GB"/>
         </w:rPr>
-        <w:t>Ausenco</w:t>
-      </w:r>
-      <w:proofErr w:type="spellEnd"/>
-      <w:r>
-        <w:rPr>
-          <w:lang w:val="en-GB"/>
-        </w:rPr>
-        <w:t xml:space="preserve"> Sandwell. 2011. Climate Change Adaption Guidelines for Sea Dikes and Coastal Flood Hazard Land Use. Page 59. BC Ministry of Environment. Available from https://www2.gov.bc.ca/assets/gov/environment/air-land-water/water/integrated-flood-hazard-mgmt/sea_dike_guidelines.pdf.</w:t>
+        <w:t>Ausenco Sandwell. 2011. Climate Change Adaption Guidelines for Sea Dikes and Coastal Flood Hazard Land Use. Page 59. BC Ministry of Environment. Available from https://www2.gov.bc.ca/assets/gov/environment/air-land-water/water/integrated-flood-hazard-mgmt/sea_dike_guidelines.pdf.</w:t>
       </w:r>
     </w:p>
     <w:p>
@@ -9550,33 +9615,11 @@
           <w:lang w:val="en-GB"/>
         </w:rPr>
       </w:pPr>
-      <w:proofErr w:type="spellStart"/>
       <w:r>
         <w:rPr>
           <w:lang w:val="en-GB"/>
         </w:rPr>
-        <w:t>Avenza</w:t>
-      </w:r>
-      <w:proofErr w:type="spellEnd"/>
-      <w:r>
-        <w:rPr>
-          <w:lang w:val="en-GB"/>
-        </w:rPr>
-        <w:t xml:space="preserve"> Systems Inc. 2021. </w:t>
-      </w:r>
-      <w:proofErr w:type="spellStart"/>
-      <w:r>
-        <w:rPr>
-          <w:lang w:val="en-GB"/>
-        </w:rPr>
-        <w:t>Avenza</w:t>
-      </w:r>
-      <w:proofErr w:type="spellEnd"/>
-      <w:r>
-        <w:rPr>
-          <w:lang w:val="en-GB"/>
-        </w:rPr>
-        <w:t xml:space="preserve"> Maps. Toronto, Ontario.</w:t>
+        <w:t>Avenza Systems Inc. 2021. Avenza Maps. Toronto, Ontario.</w:t>
       </w:r>
     </w:p>
     <w:p>
@@ -9587,19 +9630,11 @@
           <w:lang w:val="en-GB"/>
         </w:rPr>
       </w:pPr>
-      <w:proofErr w:type="spellStart"/>
       <w:r>
         <w:rPr>
           <w:lang w:val="en-GB"/>
         </w:rPr>
-        <w:t>Balke</w:t>
-      </w:r>
-      <w:proofErr w:type="spellEnd"/>
-      <w:r>
-        <w:rPr>
-          <w:lang w:val="en-GB"/>
-        </w:rPr>
-        <w:t xml:space="preserve"> E. 2017. Investigating the role of elevated salinity in the recession of a large brackish marsh in the Fraser River estuary. Masters Project. Simon Fraser University &amp; British Columbia Institute of Technology, Burnaby.</w:t>
+        <w:t>Balke E. 2017. Investigating the role of elevated salinity in the recession of a large brackish marsh in the Fraser River estuary. Masters Project. Simon Fraser University &amp; British Columbia Institute of Technology, Burnaby.</w:t>
       </w:r>
     </w:p>
     <w:p>
@@ -9639,33 +9674,11 @@
           <w:lang w:val="en-GB"/>
         </w:rPr>
       </w:pPr>
-      <w:proofErr w:type="spellStart"/>
       <w:r>
         <w:rPr>
           <w:lang w:val="en-GB"/>
         </w:rPr>
-        <w:t>Bartoń</w:t>
-      </w:r>
-      <w:proofErr w:type="spellEnd"/>
-      <w:r>
-        <w:rPr>
-          <w:lang w:val="en-GB"/>
-        </w:rPr>
-        <w:t xml:space="preserve"> K. 2020. </w:t>
-      </w:r>
-      <w:proofErr w:type="spellStart"/>
-      <w:r>
-        <w:rPr>
-          <w:lang w:val="en-GB"/>
-        </w:rPr>
-        <w:t>MuMIn</w:t>
-      </w:r>
-      <w:proofErr w:type="spellEnd"/>
-      <w:r>
-        <w:rPr>
-          <w:lang w:val="en-GB"/>
-        </w:rPr>
-        <w:t>: Multi-Model Inference. Available from https://CRAN.R-project.org/package=MuMIn.</w:t>
+        <w:t>Bartoń K. 2020. MuMIn: Multi-Model Inference. Available from https://CRAN.R-project.org/package=MuMIn.</w:t>
       </w:r>
     </w:p>
     <w:p>
@@ -9680,35 +9693,7 @@
         <w:rPr>
           <w:lang w:val="en-GB"/>
         </w:rPr>
-        <w:t xml:space="preserve">Bates D, </w:t>
-      </w:r>
-      <w:proofErr w:type="spellStart"/>
-      <w:r>
-        <w:rPr>
-          <w:lang w:val="en-GB"/>
-        </w:rPr>
-        <w:t>Mächler</w:t>
-      </w:r>
-      <w:proofErr w:type="spellEnd"/>
-      <w:r>
-        <w:rPr>
-          <w:lang w:val="en-GB"/>
-        </w:rPr>
-        <w:t xml:space="preserve"> M, </w:t>
-      </w:r>
-      <w:proofErr w:type="spellStart"/>
-      <w:r>
-        <w:rPr>
-          <w:lang w:val="en-GB"/>
-        </w:rPr>
-        <w:t>Bolker</w:t>
-      </w:r>
-      <w:proofErr w:type="spellEnd"/>
-      <w:r>
-        <w:rPr>
-          <w:lang w:val="en-GB"/>
-        </w:rPr>
-        <w:t xml:space="preserve"> B, Walker S. 2015. Fitting Linear Mixed-Effects Models Using </w:t>
+        <w:t xml:space="preserve">Bates D, Mächler M, Bolker B, Walker S. 2015. Fitting Linear Mixed-Effects Models Using </w:t>
       </w:r>
       <w:r>
         <w:rPr>
@@ -9751,35 +9736,7 @@
         <w:rPr>
           <w:lang w:val="en-GB"/>
         </w:rPr>
-        <w:t xml:space="preserve">Bottom DL, </w:t>
-      </w:r>
-      <w:proofErr w:type="spellStart"/>
-      <w:r>
-        <w:rPr>
-          <w:lang w:val="en-GB"/>
-        </w:rPr>
-        <w:t>Simenstad</w:t>
-      </w:r>
-      <w:proofErr w:type="spellEnd"/>
-      <w:r>
-        <w:rPr>
-          <w:lang w:val="en-GB"/>
-        </w:rPr>
-        <w:t xml:space="preserve"> CA, Burke J, Baptista AM, Jay DA. 2005. Salmon at river’s end: the role of the estuary in the decline and recovery of Columbia River salmon. Page 246. NOAA Tech. Memo NMFS-NWFSC-68. U.S. Dept. </w:t>
-      </w:r>
-      <w:proofErr w:type="spellStart"/>
-      <w:r>
-        <w:rPr>
-          <w:lang w:val="en-GB"/>
-        </w:rPr>
-        <w:t>Commer</w:t>
-      </w:r>
-      <w:proofErr w:type="spellEnd"/>
-      <w:r>
-        <w:rPr>
-          <w:lang w:val="en-GB"/>
-        </w:rPr>
-        <w:t>. Available from https://pdxscholar.library.pdx.edu/cgi/viewcontent.cgi?article=1023&amp;context=cengin_fac (accessed October 20, 2021).</w:t>
+        <w:t>Bottom DL, Simenstad CA, Burke J, Baptista AM, Jay DA. 2005. Salmon at river’s end: the role of the estuary in the decline and recovery of Columbia River salmon. Page 246. NOAA Tech. Memo NMFS-NWFSC-68. U.S. Dept. Commer. Available from https://pdxscholar.library.pdx.edu/cgi/viewcontent.cgi?article=1023&amp;context=cengin_fac (accessed October 20, 2021).</w:t>
       </w:r>
     </w:p>
     <w:p>
@@ -9823,35 +9780,7 @@
         <w:rPr>
           <w:lang w:val="en-GB"/>
         </w:rPr>
-        <w:t xml:space="preserve">Bradford MJ, Macdonald JS, </w:t>
-      </w:r>
-      <w:proofErr w:type="spellStart"/>
-      <w:r>
-        <w:rPr>
-          <w:lang w:val="en-GB"/>
-        </w:rPr>
-        <w:t>Levings</w:t>
-      </w:r>
-      <w:proofErr w:type="spellEnd"/>
-      <w:r>
-        <w:rPr>
-          <w:lang w:val="en-GB"/>
-        </w:rPr>
-        <w:t xml:space="preserve"> CD. 2017. Monitoring fish habitat compensation in the Pacific region: lessons from the past 30 years. Page vi + 26. 2017/033, DFO Can. Sci. </w:t>
-      </w:r>
-      <w:proofErr w:type="spellStart"/>
-      <w:r>
-        <w:rPr>
-          <w:lang w:val="en-GB"/>
-        </w:rPr>
-        <w:t>Advis</w:t>
-      </w:r>
-      <w:proofErr w:type="spellEnd"/>
-      <w:r>
-        <w:rPr>
-          <w:lang w:val="en-GB"/>
-        </w:rPr>
-        <w:t>. Sec. Res. Doc. Fisheries and Oceans Canada, Ottawa.</w:t>
+        <w:t>Bradford MJ, Macdonald JS, Levings CD. 2017. Monitoring fish habitat compensation in the Pacific region: lessons from the past 30 years. Page vi + 26. 2017/033, DFO Can. Sci. Advis. Sec. Res. Doc. Fisheries and Oceans Canada, Ottawa.</w:t>
       </w:r>
     </w:p>
     <w:p>
@@ -9862,33 +9791,11 @@
           <w:lang w:val="en-GB"/>
         </w:rPr>
       </w:pPr>
-      <w:proofErr w:type="spellStart"/>
       <w:r>
         <w:rPr>
           <w:lang w:val="en-GB"/>
         </w:rPr>
-        <w:t>Breheny</w:t>
-      </w:r>
-      <w:proofErr w:type="spellEnd"/>
-      <w:r>
-        <w:rPr>
-          <w:lang w:val="en-GB"/>
-        </w:rPr>
-        <w:t xml:space="preserve"> P, Burchett W. 2017. Visualization of Regression Models Using </w:t>
-      </w:r>
-      <w:proofErr w:type="spellStart"/>
-      <w:r>
-        <w:rPr>
-          <w:lang w:val="en-GB"/>
-        </w:rPr>
-        <w:t>visreg</w:t>
-      </w:r>
-      <w:proofErr w:type="spellEnd"/>
-      <w:r>
-        <w:rPr>
-          <w:lang w:val="en-GB"/>
-        </w:rPr>
-        <w:t xml:space="preserve">. The R Journal </w:t>
+        <w:t xml:space="preserve">Breheny P, Burchett W. 2017. Visualization of Regression Models Using visreg. The R Journal </w:t>
       </w:r>
       <w:r>
         <w:rPr>
@@ -9917,37 +9824,8 @@
         <w:rPr>
           <w:lang w:val="en-GB"/>
         </w:rPr>
-        <w:t xml:space="preserve">Brophy LS, Greene CM, Hare VC, </w:t>
-      </w:r>
-      <w:proofErr w:type="spellStart"/>
-      <w:r>
-        <w:rPr>
-          <w:lang w:val="en-GB"/>
-        </w:rPr>
-        <w:t>Holycross</w:t>
-      </w:r>
-      <w:proofErr w:type="spellEnd"/>
-      <w:r>
-        <w:rPr>
-          <w:lang w:val="en-GB"/>
-        </w:rPr>
-        <w:t xml:space="preserve"> B, Lanier A, Heady WN, O’Connor K, </w:t>
-      </w:r>
-      <w:proofErr w:type="spellStart"/>
-      <w:r>
-        <w:rPr>
-          <w:lang w:val="en-GB"/>
-        </w:rPr>
-        <w:t>Imaki</w:t>
-      </w:r>
-      <w:proofErr w:type="spellEnd"/>
-      <w:r>
-        <w:rPr>
-          <w:lang w:val="en-GB"/>
-        </w:rPr>
-        <w:t xml:space="preserve"> H, Haddad T, Dana R. 2019. Insights into estuary habitat loss in the western United States using a new method for mapping maximum extent of tidal wetlands. PLOS ONE </w:t>
-      </w:r>
-      <w:proofErr w:type="gramStart"/>
+        <w:t xml:space="preserve">Brophy LS, Greene CM, Hare VC, Holycross B, Lanier A, Heady WN, O’Connor K, Imaki H, Haddad T, Dana R. 2019. Insights into estuary habitat loss in the western United States using a new method for mapping maximum extent of tidal wetlands. PLOS ONE </w:t>
+      </w:r>
       <w:r>
         <w:rPr>
           <w:b/>
@@ -9960,14 +9838,7 @@
         <w:rPr>
           <w:lang w:val="en-GB"/>
         </w:rPr>
-        <w:t>:e</w:t>
-      </w:r>
-      <w:proofErr w:type="gramEnd"/>
-      <w:r>
-        <w:rPr>
-          <w:lang w:val="en-GB"/>
-        </w:rPr>
-        <w:t>0218558.</w:t>
+        <w:t>:e0218558.</w:t>
       </w:r>
     </w:p>
     <w:p>
@@ -9982,21 +9853,7 @@
         <w:rPr>
           <w:lang w:val="en-GB"/>
         </w:rPr>
-        <w:t xml:space="preserve">Butler RW, Campbell RW. 1987. The Birds of the Fraser River Delta: Populations, </w:t>
-      </w:r>
-      <w:proofErr w:type="gramStart"/>
-      <w:r>
-        <w:rPr>
-          <w:lang w:val="en-GB"/>
-        </w:rPr>
-        <w:t>Ecology</w:t>
-      </w:r>
-      <w:proofErr w:type="gramEnd"/>
-      <w:r>
-        <w:rPr>
-          <w:lang w:val="en-GB"/>
-        </w:rPr>
-        <w:t xml:space="preserve"> and International Significance. Occasional Paper </w:t>
+        <w:t xml:space="preserve">Butler RW, Campbell RW. 1987. The Birds of the Fraser River Delta: Populations, Ecology and International Significance. Occasional Paper </w:t>
       </w:r>
       <w:r>
         <w:rPr>
@@ -10021,47 +9878,11 @@
           <w:lang w:val="en-GB"/>
         </w:rPr>
       </w:pPr>
-      <w:proofErr w:type="spellStart"/>
       <w:r>
         <w:rPr>
           <w:lang w:val="en-GB"/>
         </w:rPr>
-        <w:t>Chalifour</w:t>
-      </w:r>
-      <w:proofErr w:type="spellEnd"/>
-      <w:r>
-        <w:rPr>
-          <w:lang w:val="en-GB"/>
-        </w:rPr>
-        <w:t xml:space="preserve"> L, Scott DC, </w:t>
-      </w:r>
-      <w:proofErr w:type="spellStart"/>
-      <w:r>
-        <w:rPr>
-          <w:lang w:val="en-GB"/>
-        </w:rPr>
-        <w:t>MacDuffee</w:t>
-      </w:r>
-      <w:proofErr w:type="spellEnd"/>
-      <w:r>
-        <w:rPr>
-          <w:lang w:val="en-GB"/>
-        </w:rPr>
-        <w:t xml:space="preserve"> M, </w:t>
-      </w:r>
-      <w:proofErr w:type="spellStart"/>
-      <w:r>
-        <w:rPr>
-          <w:lang w:val="en-GB"/>
-        </w:rPr>
-        <w:t>Iacarella</w:t>
-      </w:r>
-      <w:proofErr w:type="spellEnd"/>
-      <w:r>
-        <w:rPr>
-          <w:lang w:val="en-GB"/>
-        </w:rPr>
-        <w:t xml:space="preserve"> JC, Martin TG, Baum JK. 2019. Habitat use by juvenile salmon, other migratory fish, and resident fish species underscores the importance of estuarine habitat mosaics. Marine Ecology Progress Series </w:t>
+        <w:t xml:space="preserve">Chalifour L, Scott DC, MacDuffee M, Iacarella JC, Martin TG, Baum JK. 2019. Habitat use by juvenile salmon, other migratory fish, and resident fish species underscores the importance of estuarine habitat mosaics. Marine Ecology Progress Series </w:t>
       </w:r>
       <w:r>
         <w:rPr>
@@ -10086,33 +9907,11 @@
           <w:lang w:val="en-GB"/>
         </w:rPr>
       </w:pPr>
-      <w:proofErr w:type="spellStart"/>
       <w:r>
         <w:rPr>
           <w:lang w:val="en-GB"/>
         </w:rPr>
-        <w:t>Chalifour</w:t>
-      </w:r>
-      <w:proofErr w:type="spellEnd"/>
-      <w:r>
-        <w:rPr>
-          <w:lang w:val="en-GB"/>
-        </w:rPr>
-        <w:t xml:space="preserve"> L, Scott DC, </w:t>
-      </w:r>
-      <w:proofErr w:type="spellStart"/>
-      <w:r>
-        <w:rPr>
-          <w:lang w:val="en-GB"/>
-        </w:rPr>
-        <w:t>MacDuffee</w:t>
-      </w:r>
-      <w:proofErr w:type="spellEnd"/>
-      <w:r>
-        <w:rPr>
-          <w:lang w:val="en-GB"/>
-        </w:rPr>
-        <w:t xml:space="preserve"> M, Stark S, Dower JF, Beacham TD, Martin TG, Baum JK. 2021. Chinook salmon exhibit long-term rearing and early marine growth in the Fraser River, British Columbia, a large urban estuary. Canadian Journal of Fisheries and Aquatic Sciences </w:t>
+        <w:t xml:space="preserve">Chalifour L, Scott DC, MacDuffee M, Stark S, Dower JF, Beacham TD, Martin TG, Baum JK. 2021. Chinook salmon exhibit long-term rearing and early marine growth in the Fraser River, British Columbia, a large urban estuary. Canadian Journal of Fisheries and Aquatic Sciences </w:t>
       </w:r>
       <w:r>
         <w:rPr>
@@ -10156,35 +9955,7 @@
         <w:rPr>
           <w:lang w:val="en-GB"/>
         </w:rPr>
-        <w:t xml:space="preserve">Crain CM, Silliman BR, </w:t>
-      </w:r>
-      <w:proofErr w:type="spellStart"/>
-      <w:r>
-        <w:rPr>
-          <w:lang w:val="en-GB"/>
-        </w:rPr>
-        <w:t>Bertness</w:t>
-      </w:r>
-      <w:proofErr w:type="spellEnd"/>
-      <w:r>
-        <w:rPr>
-          <w:lang w:val="en-GB"/>
-        </w:rPr>
-        <w:t xml:space="preserve"> SL, </w:t>
-      </w:r>
-      <w:proofErr w:type="spellStart"/>
-      <w:r>
-        <w:rPr>
-          <w:lang w:val="en-GB"/>
-        </w:rPr>
-        <w:t>Bertness</w:t>
-      </w:r>
-      <w:proofErr w:type="spellEnd"/>
-      <w:r>
-        <w:rPr>
-          <w:lang w:val="en-GB"/>
-        </w:rPr>
-        <w:t xml:space="preserve"> MD. 2004. Physical and Biotic Drivers of Plant Distribution Across Estuarine Salinity Gradients. Ecology </w:t>
+        <w:t xml:space="preserve">Crain CM, Silliman BR, Bertness SL, Bertness MD. 2004. Physical and Biotic Drivers of Plant Distribution Across Estuarine Salinity Gradients. Ecology </w:t>
       </w:r>
       <w:r>
         <w:rPr>
@@ -10213,49 +9984,7 @@
         <w:rPr>
           <w:lang w:val="en-GB"/>
         </w:rPr>
-        <w:t xml:space="preserve">Crandell CJ. 2001. Effect of grazing by Branta canadensis (Canada Geese) on the fitness of </w:t>
-      </w:r>
-      <w:proofErr w:type="spellStart"/>
-      <w:r>
-        <w:rPr>
-          <w:lang w:val="en-GB"/>
-        </w:rPr>
-        <w:t>Carex</w:t>
-      </w:r>
-      <w:proofErr w:type="spellEnd"/>
-      <w:r>
-        <w:rPr>
-          <w:lang w:val="en-GB"/>
-        </w:rPr>
-        <w:t xml:space="preserve"> </w:t>
-      </w:r>
-      <w:proofErr w:type="spellStart"/>
-      <w:r>
-        <w:rPr>
-          <w:lang w:val="en-GB"/>
-        </w:rPr>
-        <w:t>lyngbyei</w:t>
-      </w:r>
-      <w:proofErr w:type="spellEnd"/>
-      <w:r>
-        <w:rPr>
-          <w:lang w:val="en-GB"/>
-        </w:rPr>
-        <w:t xml:space="preserve"> (Lyngby’s sedge) at a restored wetland in the Duwamish River Estuary. </w:t>
-      </w:r>
-      <w:proofErr w:type="spellStart"/>
-      <w:r>
-        <w:rPr>
-          <w:lang w:val="en-GB"/>
-        </w:rPr>
-        <w:t>Masters</w:t>
-      </w:r>
-      <w:proofErr w:type="spellEnd"/>
-      <w:r>
-        <w:rPr>
-          <w:lang w:val="en-GB"/>
-        </w:rPr>
-        <w:t xml:space="preserve"> Thesis. University of Washington, Seattle, WA.</w:t>
+        <w:t>Crandell CJ. 2001. Effect of grazing by Branta canadensis (Canada Geese) on the fitness of Carex lyngbyei (Lyngby’s sedge) at a restored wetland in the Duwamish River Estuary. Masters Thesis. University of Washington, Seattle, WA.</w:t>
       </w:r>
     </w:p>
     <w:p>
@@ -10270,21 +9999,7 @@
         <w:rPr>
           <w:lang w:val="en-GB"/>
         </w:rPr>
-        <w:t xml:space="preserve">Dahl TE. 1990. </w:t>
-      </w:r>
-      <w:proofErr w:type="gramStart"/>
-      <w:r>
-        <w:rPr>
-          <w:lang w:val="en-GB"/>
-        </w:rPr>
-        <w:t>Wetlands</w:t>
-      </w:r>
-      <w:proofErr w:type="gramEnd"/>
-      <w:r>
-        <w:rPr>
-          <w:lang w:val="en-GB"/>
-        </w:rPr>
-        <w:t xml:space="preserve"> losses in the United States 1780s to 1980s. Page 13. U.S. Department of the Interior, Fish and Wildlife Research. Available from </w:t>
+        <w:t xml:space="preserve">Dahl TE. 1990. Wetlands losses in the United States 1780s to 1980s. Page 13. U.S. Department of the Interior, Fish and Wildlife Research. Available from </w:t>
       </w:r>
       <w:r>
         <w:rPr>
@@ -10419,33 +10134,11 @@
           <w:lang w:val="en-GB"/>
         </w:rPr>
       </w:pPr>
-      <w:proofErr w:type="spellStart"/>
       <w:r>
         <w:rPr>
           <w:lang w:val="en-GB"/>
         </w:rPr>
-        <w:t>Forysinski</w:t>
-      </w:r>
-      <w:proofErr w:type="spellEnd"/>
-      <w:r>
-        <w:rPr>
-          <w:lang w:val="en-GB"/>
-        </w:rPr>
-        <w:t xml:space="preserve"> K. 2019. Nature-based flood protection: the contribution of tidal marsh vegetation to wave attenuation at Sturgeon Bank. </w:t>
-      </w:r>
-      <w:proofErr w:type="spellStart"/>
-      <w:r>
-        <w:rPr>
-          <w:lang w:val="en-GB"/>
-        </w:rPr>
-        <w:t>Masters</w:t>
-      </w:r>
-      <w:proofErr w:type="spellEnd"/>
-      <w:r>
-        <w:rPr>
-          <w:lang w:val="en-GB"/>
-        </w:rPr>
-        <w:t xml:space="preserve"> Thesis. University of British Columbia.</w:t>
+        <w:t>Forysinski K. 2019. Nature-based flood protection: the contribution of tidal marsh vegetation to wave attenuation at Sturgeon Bank. Masters Thesis. University of British Columbia.</w:t>
       </w:r>
     </w:p>
     <w:p>
@@ -10460,21 +10153,7 @@
         <w:rPr>
           <w:lang w:val="en-GB"/>
         </w:rPr>
-        <w:t xml:space="preserve">Fox J, Weisberg S. 2019. An {R} Companion to Applied </w:t>
-      </w:r>
-      <w:proofErr w:type="spellStart"/>
-      <w:r>
-        <w:rPr>
-          <w:lang w:val="en-GB"/>
-        </w:rPr>
-        <w:t>RegressionThird</w:t>
-      </w:r>
-      <w:proofErr w:type="spellEnd"/>
-      <w:r>
-        <w:rPr>
-          <w:lang w:val="en-GB"/>
-        </w:rPr>
-        <w:t>. Sage, Thousand Oaks, California. Available from URL:   https://socialsciences.mcmaster.ca/jfox/Books/Companion/.</w:t>
+        <w:t>Fox J, Weisberg S. 2019. An {R} Companion to Applied RegressionThird. Sage, Thousand Oaks, California. Available from URL:   https://socialsciences.mcmaster.ca/jfox/Books/Companion/.</w:t>
       </w:r>
     </w:p>
     <w:p>
@@ -10489,21 +10168,7 @@
         <w:rPr>
           <w:lang w:val="en-GB"/>
         </w:rPr>
-        <w:t xml:space="preserve">GRASS Development Team. 2012. Geographic Resources Analysis Support System (GRASS). </w:t>
-      </w:r>
-      <w:proofErr w:type="gramStart"/>
-      <w:r>
-        <w:rPr>
-          <w:lang w:val="en-GB"/>
-        </w:rPr>
-        <w:t>Open Source</w:t>
-      </w:r>
-      <w:proofErr w:type="gramEnd"/>
-      <w:r>
-        <w:rPr>
-          <w:lang w:val="en-GB"/>
-        </w:rPr>
-        <w:t xml:space="preserve"> Geospatial Foundation. Available from http://grass.osgeo.org.</w:t>
+        <w:t>GRASS Development Team. 2012. Geographic Resources Analysis Support System (GRASS). Open Source Geospatial Foundation. Available from http://grass.osgeo.org.</w:t>
       </w:r>
     </w:p>
     <w:p>
@@ -10518,91 +10183,7 @@
         <w:rPr>
           <w:lang w:val="en-GB"/>
         </w:rPr>
-        <w:t xml:space="preserve">Grout JA, </w:t>
-      </w:r>
-      <w:proofErr w:type="spellStart"/>
-      <w:r>
-        <w:rPr>
-          <w:lang w:val="en-GB"/>
-        </w:rPr>
-        <w:t>Levings</w:t>
-      </w:r>
-      <w:proofErr w:type="spellEnd"/>
-      <w:r>
-        <w:rPr>
-          <w:lang w:val="en-GB"/>
-        </w:rPr>
-        <w:t xml:space="preserve"> CD, Richardson JS. 1997. Decomposition Rates of Purple Loosestrife (</w:t>
-      </w:r>
-      <w:proofErr w:type="spellStart"/>
-      <w:r>
-        <w:rPr>
-          <w:lang w:val="en-GB"/>
-        </w:rPr>
-        <w:t>Lythrum</w:t>
-      </w:r>
-      <w:proofErr w:type="spellEnd"/>
-      <w:r>
-        <w:rPr>
-          <w:lang w:val="en-GB"/>
-        </w:rPr>
-        <w:t xml:space="preserve"> </w:t>
-      </w:r>
-      <w:proofErr w:type="spellStart"/>
-      <w:r>
-        <w:rPr>
-          <w:lang w:val="en-GB"/>
-        </w:rPr>
-        <w:t>salicaria</w:t>
-      </w:r>
-      <w:proofErr w:type="spellEnd"/>
-      <w:r>
-        <w:rPr>
-          <w:lang w:val="en-GB"/>
-        </w:rPr>
-        <w:t xml:space="preserve">) and </w:t>
-      </w:r>
-      <w:proofErr w:type="spellStart"/>
-      <w:r>
-        <w:rPr>
-          <w:lang w:val="en-GB"/>
-        </w:rPr>
-        <w:t>Lyngbyei’s</w:t>
-      </w:r>
-      <w:proofErr w:type="spellEnd"/>
-      <w:r>
-        <w:rPr>
-          <w:lang w:val="en-GB"/>
-        </w:rPr>
-        <w:t xml:space="preserve"> Sedge (</w:t>
-      </w:r>
-      <w:proofErr w:type="spellStart"/>
-      <w:r>
-        <w:rPr>
-          <w:lang w:val="en-GB"/>
-        </w:rPr>
-        <w:t>Carex</w:t>
-      </w:r>
-      <w:proofErr w:type="spellEnd"/>
-      <w:r>
-        <w:rPr>
-          <w:lang w:val="en-GB"/>
-        </w:rPr>
-        <w:t xml:space="preserve"> </w:t>
-      </w:r>
-      <w:proofErr w:type="spellStart"/>
-      <w:r>
-        <w:rPr>
-          <w:lang w:val="en-GB"/>
-        </w:rPr>
-        <w:t>lyngbyei</w:t>
-      </w:r>
-      <w:proofErr w:type="spellEnd"/>
-      <w:r>
-        <w:rPr>
-          <w:lang w:val="en-GB"/>
-        </w:rPr>
-        <w:t xml:space="preserve">) in the Fraser River Estuary. Estuaries </w:t>
+        <w:t xml:space="preserve">Grout JA, Levings CD, Richardson JS. 1997. Decomposition Rates of Purple Loosestrife (Lythrum salicaria) and Lyngbyei’s Sedge (Carex lyngbyei) in the Fraser River Estuary. Estuaries </w:t>
       </w:r>
       <w:r>
         <w:rPr>
@@ -10631,14 +10212,7 @@
         <w:rPr>
           <w:lang w:val="en-GB"/>
         </w:rPr>
-        <w:t xml:space="preserve">Haines EB, Hanson RB. 1979. Experimental degradation of detritus made from the salt marsh </w:t>
-      </w:r>
-      <w:proofErr w:type="gramStart"/>
-      <w:r>
-        <w:rPr>
-          <w:lang w:val="en-GB"/>
-        </w:rPr>
-        <w:t xml:space="preserve">plants </w:t>
+        <w:t xml:space="preserve">Haines EB, Hanson RB. 1979. Experimental degradation of detritus made from the salt marsh plants </w:t>
       </w:r>
       <w:r>
         <w:rPr>
@@ -10646,16 +10220,7 @@
           <w:iCs/>
           <w:lang w:val="en-GB"/>
         </w:rPr>
-        <w:t xml:space="preserve"> Spartina</w:t>
-      </w:r>
-      <w:proofErr w:type="gramEnd"/>
-      <w:r>
-        <w:rPr>
-          <w:i/>
-          <w:iCs/>
-          <w:lang w:val="en-GB"/>
-        </w:rPr>
-        <w:t xml:space="preserve"> alterniflora </w:t>
+        <w:t xml:space="preserve"> Spartina alterniflora </w:t>
       </w:r>
       <w:r>
         <w:rPr>
@@ -10683,25 +10248,7 @@
           <w:iCs/>
           <w:lang w:val="en-GB"/>
         </w:rPr>
-        <w:t xml:space="preserve"> Juncus </w:t>
-      </w:r>
-      <w:proofErr w:type="spellStart"/>
-      <w:r>
-        <w:rPr>
-          <w:i/>
-          <w:iCs/>
-          <w:lang w:val="en-GB"/>
-        </w:rPr>
-        <w:t>roemerianus</w:t>
-      </w:r>
-      <w:proofErr w:type="spellEnd"/>
-      <w:r>
-        <w:rPr>
-          <w:i/>
-          <w:iCs/>
-          <w:lang w:val="en-GB"/>
-        </w:rPr>
-        <w:t xml:space="preserve"> </w:t>
+        <w:t xml:space="preserve"> Juncus roemerianus </w:t>
       </w:r>
       <w:r>
         <w:rPr>
@@ -10761,19 +10308,11 @@
           <w:lang w:val="en-GB"/>
         </w:rPr>
       </w:pPr>
-      <w:proofErr w:type="spellStart"/>
       <w:r>
         <w:rPr>
           <w:lang w:val="en-GB"/>
         </w:rPr>
-        <w:t>Hoos</w:t>
-      </w:r>
-      <w:proofErr w:type="spellEnd"/>
-      <w:r>
-        <w:rPr>
-          <w:lang w:val="en-GB"/>
-        </w:rPr>
-        <w:t xml:space="preserve"> LM, Packman GA. 1974. The Fraser River Estuary: status of environmental knowledge to 1974. Report of the Estuary Working Group, Department of the Environment, Regional Board Pacific Region. Environment Canada, Ottawa. Available from https://waves-vagues.dfo-mpo.gc.ca/Library/22723.pdf (accessed October 19, 2021).</w:t>
+        <w:t>Hoos LM, Packman GA. 1974. The Fraser River Estuary: status of environmental knowledge to 1974. Report of the Estuary Working Group, Department of the Environment, Regional Board Pacific Region. Environment Canada, Ottawa. Available from https://waves-vagues.dfo-mpo.gc.ca/Library/22723.pdf (accessed October 19, 2021).</w:t>
       </w:r>
     </w:p>
     <w:p>
@@ -10788,21 +10327,7 @@
         <w:rPr>
           <w:lang w:val="en-GB"/>
         </w:rPr>
-        <w:t xml:space="preserve">James G, Witten D, Hastie T, </w:t>
-      </w:r>
-      <w:proofErr w:type="spellStart"/>
-      <w:r>
-        <w:rPr>
-          <w:lang w:val="en-GB"/>
-        </w:rPr>
-        <w:t>Tibshirani</w:t>
-      </w:r>
-      <w:proofErr w:type="spellEnd"/>
-      <w:r>
-        <w:rPr>
-          <w:lang w:val="en-GB"/>
-        </w:rPr>
-        <w:t xml:space="preserve"> R, editors. 2013. An introduction to statistical learning: with applications in R. Springer, New York.</w:t>
+        <w:t>James G, Witten D, Hastie T, Tibshirani R, editors. 2013. An introduction to statistical learning: with applications in R. Springer, New York.</w:t>
       </w:r>
     </w:p>
     <w:p>
@@ -10813,19 +10338,11 @@
           <w:lang w:val="en-GB"/>
         </w:rPr>
       </w:pPr>
-      <w:proofErr w:type="spellStart"/>
       <w:r>
         <w:rPr>
           <w:lang w:val="en-GB"/>
         </w:rPr>
-        <w:t>Kennish</w:t>
-      </w:r>
-      <w:proofErr w:type="spellEnd"/>
-      <w:r>
-        <w:rPr>
-          <w:lang w:val="en-GB"/>
-        </w:rPr>
-        <w:t xml:space="preserve"> MJ. 2002. Environmental threats and environmental future of estuaries. Environmental Conservation </w:t>
+        <w:t xml:space="preserve">Kennish MJ. 2002. Environmental threats and environmental future of estuaries. Environmental Conservation </w:t>
       </w:r>
       <w:r>
         <w:rPr>
@@ -10850,33 +10367,11 @@
           <w:lang w:val="en-GB"/>
         </w:rPr>
       </w:pPr>
-      <w:proofErr w:type="spellStart"/>
       <w:r>
         <w:rPr>
           <w:lang w:val="en-GB"/>
         </w:rPr>
-        <w:t>Kistritz</w:t>
-      </w:r>
-      <w:proofErr w:type="spellEnd"/>
-      <w:r>
-        <w:rPr>
-          <w:lang w:val="en-GB"/>
-        </w:rPr>
-        <w:t xml:space="preserve"> RU. 1995. Habitat Compensation, Restoration and Creation in the Fraser River Estuary: Are We Achieving a No-Net-Loss of Fish Habitat? Page 70 p. plus Appendices (113 p.). Can. Tech. Rept. 2349, Fish. </w:t>
-      </w:r>
-      <w:proofErr w:type="spellStart"/>
-      <w:r>
-        <w:rPr>
-          <w:lang w:val="en-GB"/>
-        </w:rPr>
-        <w:t>Aquat</w:t>
-      </w:r>
-      <w:proofErr w:type="spellEnd"/>
-      <w:r>
-        <w:rPr>
-          <w:lang w:val="en-GB"/>
-        </w:rPr>
-        <w:t>. Sci.</w:t>
+        <w:t>Kistritz RU. 1995. Habitat Compensation, Restoration and Creation in the Fraser River Estuary: Are We Achieving a No-Net-Loss of Fish Habitat? Page 70 p. plus Appendices (113 p.). Can. Tech. Rept. 2349, Fish. Aquat. Sci.</w:t>
       </w:r>
     </w:p>
     <w:p>
@@ -10902,47 +10397,11 @@
           <w:lang w:val="en-GB"/>
         </w:rPr>
       </w:pPr>
-      <w:proofErr w:type="spellStart"/>
       <w:r>
         <w:rPr>
           <w:lang w:val="en-GB"/>
         </w:rPr>
-        <w:t>Levings</w:t>
-      </w:r>
-      <w:proofErr w:type="spellEnd"/>
-      <w:r>
-        <w:rPr>
-          <w:lang w:val="en-GB"/>
-        </w:rPr>
-        <w:t xml:space="preserve"> CD. 2004. Knowledge of fish ecology and its application to habitat management. Pages 213–236 in Groulx DC, </w:t>
-      </w:r>
-      <w:proofErr w:type="spellStart"/>
-      <w:r>
-        <w:rPr>
-          <w:lang w:val="en-GB"/>
-        </w:rPr>
-        <w:t>Luternauer</w:t>
-      </w:r>
-      <w:proofErr w:type="spellEnd"/>
-      <w:r>
-        <w:rPr>
-          <w:lang w:val="en-GB"/>
-        </w:rPr>
-        <w:t xml:space="preserve"> JL, </w:t>
-      </w:r>
-      <w:proofErr w:type="spellStart"/>
-      <w:r>
-        <w:rPr>
-          <w:lang w:val="en-GB"/>
-        </w:rPr>
-        <w:t>Bilderback</w:t>
-      </w:r>
-      <w:proofErr w:type="spellEnd"/>
-      <w:r>
-        <w:rPr>
-          <w:lang w:val="en-GB"/>
-        </w:rPr>
-        <w:t xml:space="preserve"> DE, editors. Fraser River Delta, British Columbia: Issues of an Urban Estuary. Available from https://geoscan.nrcan.gc.ca/starweb/geoscan/servlet.starweb?path=geoscan/fulle.web&amp;search1=R=215810 (accessed November 24, 2021).</w:t>
+        <w:t>Levings CD. 2004. Knowledge of fish ecology and its application to habitat management. Pages 213–236 in Groulx DC, Luternauer JL, Bilderback DE, editors. Fraser River Delta, British Columbia: Issues of an Urban Estuary. Available from https://geoscan.nrcan.gc.ca/starweb/geoscan/servlet.starweb?path=geoscan/fulle.web&amp;search1=R=215810 (accessed November 24, 2021).</w:t>
       </w:r>
     </w:p>
     <w:p>
@@ -10953,19 +10412,11 @@
           <w:lang w:val="en-GB"/>
         </w:rPr>
       </w:pPr>
-      <w:proofErr w:type="spellStart"/>
       <w:r>
         <w:rPr>
           <w:lang w:val="en-GB"/>
         </w:rPr>
-        <w:t>Levings</w:t>
-      </w:r>
-      <w:proofErr w:type="spellEnd"/>
-      <w:r>
-        <w:rPr>
-          <w:lang w:val="en-GB"/>
-        </w:rPr>
-        <w:t xml:space="preserve"> CD, Nishimura [ed.] DJH. 1996. Created and restored sedge marshes in the lower Fraser River and estuary: An evaluation of their functioning as fish habitat. Page 143. Canadian Technical Report 2126, Fisheries and Aquatic Sciences.</w:t>
+        <w:t>Levings CD, Nishimura [ed.] DJH. 1996. Created and restored sedge marshes in the lower Fraser River and estuary: An evaluation of their functioning as fish habitat. Page 143. Canadian Technical Report 2126, Fisheries and Aquatic Sciences.</w:t>
       </w:r>
     </w:p>
     <w:p>
@@ -10976,19 +10427,11 @@
           <w:lang w:val="en-GB"/>
         </w:rPr>
       </w:pPr>
-      <w:proofErr w:type="spellStart"/>
       <w:r>
         <w:rPr>
           <w:lang w:val="en-GB"/>
         </w:rPr>
-        <w:t>Lichvar</w:t>
-      </w:r>
-      <w:proofErr w:type="spellEnd"/>
-      <w:r>
-        <w:rPr>
-          <w:lang w:val="en-GB"/>
-        </w:rPr>
-        <w:t xml:space="preserve"> RW, Melvin NC, Butterwick ML, Kirchner WN. 2012. National Wetland Plant List Indicator Rating Definitions. Page 14. US Army Corps of Engineers, Cold Regions Research and Engineering Laboratory.</w:t>
+        <w:t>Lichvar RW, Melvin NC, Butterwick ML, Kirchner WN. 2012. National Wetland Plant List Indicator Rating Definitions. Page 14. US Army Corps of Engineers, Cold Regions Research and Engineering Laboratory.</w:t>
       </w:r>
     </w:p>
     <w:p>
@@ -10999,19 +10442,11 @@
           <w:lang w:val="en-GB"/>
         </w:rPr>
       </w:pPr>
-      <w:proofErr w:type="spellStart"/>
       <w:r>
         <w:rPr>
           <w:lang w:val="en-GB"/>
         </w:rPr>
-        <w:t>Lievesley</w:t>
-      </w:r>
-      <w:proofErr w:type="spellEnd"/>
-      <w:r>
-        <w:rPr>
-          <w:lang w:val="en-GB"/>
-        </w:rPr>
-        <w:t xml:space="preserve"> M, Stewart D, Knight R, Mason B. 2016. Assessing Habitat Compensation and Examining Limitations to Native Plant Establishment in the Lower Fraser River Estuary. Page 63.</w:t>
+        <w:t>Lievesley M, Stewart D, Knight R, Mason B. 2016. Assessing Habitat Compensation and Examining Limitations to Native Plant Establishment in the Lower Fraser River Estuary. Page 63.</w:t>
       </w:r>
     </w:p>
     <w:p>
@@ -11022,33 +10457,11 @@
           <w:lang w:val="en-GB"/>
         </w:rPr>
       </w:pPr>
-      <w:proofErr w:type="spellStart"/>
       <w:r>
         <w:rPr>
           <w:lang w:val="en-GB"/>
         </w:rPr>
-        <w:t>Loreau</w:t>
-      </w:r>
-      <w:proofErr w:type="spellEnd"/>
-      <w:r>
-        <w:rPr>
-          <w:lang w:val="en-GB"/>
-        </w:rPr>
-        <w:t xml:space="preserve"> M, de </w:t>
-      </w:r>
-      <w:proofErr w:type="spellStart"/>
-      <w:r>
-        <w:rPr>
-          <w:lang w:val="en-GB"/>
-        </w:rPr>
-        <w:t>Mazancourt</w:t>
-      </w:r>
-      <w:proofErr w:type="spellEnd"/>
-      <w:r>
-        <w:rPr>
-          <w:lang w:val="en-GB"/>
-        </w:rPr>
-        <w:t xml:space="preserve"> C. 2013. Biodiversity and ecosystem stability: a synthesis of underlying mechanisms. Ecology Letters </w:t>
+        <w:t xml:space="preserve">Loreau M, de Mazancourt C. 2013. Biodiversity and ecosystem stability: a synthesis of underlying mechanisms. Ecology Letters </w:t>
       </w:r>
       <w:r>
         <w:rPr>
@@ -11078,35 +10491,7 @@
           <w:lang w:val="en-GB"/>
         </w:rPr>
         <w:lastRenderedPageBreak/>
-        <w:t xml:space="preserve">Magnusson A, </w:t>
-      </w:r>
-      <w:proofErr w:type="spellStart"/>
-      <w:r>
-        <w:rPr>
-          <w:lang w:val="en-GB"/>
-        </w:rPr>
-        <w:t>Hilborn</w:t>
-      </w:r>
-      <w:proofErr w:type="spellEnd"/>
-      <w:r>
-        <w:rPr>
-          <w:lang w:val="en-GB"/>
-        </w:rPr>
-        <w:t xml:space="preserve"> R. 2003. Estuarine influence on survival rates of </w:t>
-      </w:r>
-      <w:proofErr w:type="spellStart"/>
-      <w:r>
-        <w:rPr>
-          <w:lang w:val="en-GB"/>
-        </w:rPr>
-        <w:t>coho</w:t>
-      </w:r>
-      <w:proofErr w:type="spellEnd"/>
-      <w:r>
-        <w:rPr>
-          <w:lang w:val="en-GB"/>
-        </w:rPr>
-        <w:t xml:space="preserve"> (Oncorhynchus kisutch) and chinook salmon (Oncorhynchus tshawytscha) released from hatcheries on the U.S. Pacific coast. Estuaries </w:t>
+        <w:t xml:space="preserve">Magnusson A, Hilborn R. 2003. Estuarine influence on survival rates of coho (Oncorhynchus kisutch) and chinook salmon (Oncorhynchus tshawytscha) released from hatcheries on the U.S. Pacific coast. Estuaries </w:t>
       </w:r>
       <w:r>
         <w:rPr>
@@ -11131,19 +10516,11 @@
           <w:lang w:val="en-GB"/>
         </w:rPr>
       </w:pPr>
-      <w:proofErr w:type="spellStart"/>
       <w:r>
         <w:rPr>
           <w:lang w:val="en-GB"/>
         </w:rPr>
-        <w:t>Marijnissen</w:t>
-      </w:r>
-      <w:proofErr w:type="spellEnd"/>
-      <w:r>
-        <w:rPr>
-          <w:lang w:val="en-GB"/>
-        </w:rPr>
-        <w:t xml:space="preserve"> R, Stefan A. 2017. Marsh Recession and Erosion study of the Fraser Delta, B.C., Canada from Historic Satellite Imagery. Communications on Hydraulic and Geotechnical Engineering </w:t>
+        <w:t xml:space="preserve">Marijnissen R, Stefan A. 2017. Marsh Recession and Erosion study of the Fraser Delta, B.C., Canada from Historic Satellite Imagery. Communications on Hydraulic and Geotechnical Engineering </w:t>
       </w:r>
       <w:r>
         <w:rPr>
@@ -11172,21 +10549,7 @@
         <w:rPr>
           <w:lang w:val="en-GB"/>
         </w:rPr>
-        <w:t xml:space="preserve">Nakagawa S, </w:t>
-      </w:r>
-      <w:proofErr w:type="spellStart"/>
-      <w:r>
-        <w:rPr>
-          <w:lang w:val="en-GB"/>
-        </w:rPr>
-        <w:t>Schielzeth</w:t>
-      </w:r>
-      <w:proofErr w:type="spellEnd"/>
-      <w:r>
-        <w:rPr>
-          <w:lang w:val="en-GB"/>
-        </w:rPr>
-        <w:t xml:space="preserve"> H. 2013. A general and simple method for obtaining </w:t>
+        <w:t xml:space="preserve">Nakagawa S, Schielzeth H. 2013. A general and simple method for obtaining </w:t>
       </w:r>
       <w:r>
         <w:rPr>
@@ -11242,21 +10605,7 @@
         <w:rPr>
           <w:lang w:val="en-GB"/>
         </w:rPr>
-        <w:t xml:space="preserve">O’Meara TA, Hillman JR, Thrush SF. 2017. Rising tides, cumulative </w:t>
-      </w:r>
-      <w:proofErr w:type="gramStart"/>
-      <w:r>
-        <w:rPr>
-          <w:lang w:val="en-GB"/>
-        </w:rPr>
-        <w:t>impacts</w:t>
-      </w:r>
-      <w:proofErr w:type="gramEnd"/>
-      <w:r>
-        <w:rPr>
-          <w:lang w:val="en-GB"/>
-        </w:rPr>
-        <w:t xml:space="preserve"> and cascading changes to estuarine ecosystem functions. Scientific Reports </w:t>
+        <w:t xml:space="preserve">O’Meara TA, Hillman JR, Thrush SF. 2017. Rising tides, cumulative impacts and cascading changes to estuarine ecosystem functions. Scientific Reports </w:t>
       </w:r>
       <w:r>
         <w:rPr>
@@ -11285,49 +10634,7 @@
         <w:rPr>
           <w:lang w:val="en-GB"/>
         </w:rPr>
-        <w:t xml:space="preserve">Peterson CH, Able KW, DeJong CF, </w:t>
-      </w:r>
-      <w:proofErr w:type="spellStart"/>
-      <w:r>
-        <w:rPr>
-          <w:lang w:val="en-GB"/>
-        </w:rPr>
-        <w:t>Piehler</w:t>
-      </w:r>
-      <w:proofErr w:type="spellEnd"/>
-      <w:r>
-        <w:rPr>
-          <w:lang w:val="en-GB"/>
-        </w:rPr>
-        <w:t xml:space="preserve"> MF, </w:t>
-      </w:r>
-      <w:proofErr w:type="spellStart"/>
-      <w:r>
-        <w:rPr>
-          <w:lang w:val="en-GB"/>
-        </w:rPr>
-        <w:t>Simenstad</w:t>
-      </w:r>
-      <w:proofErr w:type="spellEnd"/>
-      <w:r>
-        <w:rPr>
-          <w:lang w:val="en-GB"/>
-        </w:rPr>
-        <w:t xml:space="preserve"> CA, </w:t>
-      </w:r>
-      <w:proofErr w:type="spellStart"/>
-      <w:r>
-        <w:rPr>
-          <w:lang w:val="en-GB"/>
-        </w:rPr>
-        <w:t>Zedler</w:t>
-      </w:r>
-      <w:proofErr w:type="spellEnd"/>
-      <w:r>
-        <w:rPr>
-          <w:lang w:val="en-GB"/>
-        </w:rPr>
-        <w:t xml:space="preserve"> JB. 2008. Chapter 4 Practical Proxies for Tidal Marsh Ecosystem Services. Pages 221–266 Advances in Marine Biology. Elsevier. Available from https://linkinghub.elsevier.com/retrieve/pii/S0065288108000047 (accessed November 11, 2021).</w:t>
+        <w:t>Peterson CH, Able KW, DeJong CF, Piehler MF, Simenstad CA, Zedler JB. 2008. Chapter 4 Practical Proxies for Tidal Marsh Ecosystem Services. Pages 221–266 Advances in Marine Biology. Elsevier. Available from https://linkinghub.elsevier.com/retrieve/pii/S0065288108000047 (accessed November 11, 2021).</w:t>
       </w:r>
     </w:p>
     <w:p>
@@ -11338,19 +10645,11 @@
           <w:lang w:val="en-GB"/>
         </w:rPr>
       </w:pPr>
-      <w:proofErr w:type="spellStart"/>
       <w:r>
         <w:rPr>
           <w:lang w:val="en-GB"/>
         </w:rPr>
-        <w:t>Pontee</w:t>
-      </w:r>
-      <w:proofErr w:type="spellEnd"/>
-      <w:r>
-        <w:rPr>
-          <w:lang w:val="en-GB"/>
-        </w:rPr>
-        <w:t xml:space="preserve"> N. 2013. Defining coastal squeeze: A discussion. Ocean &amp; Coastal Management </w:t>
+        <w:t xml:space="preserve">Pontee N. 2013. Defining coastal squeeze: A discussion. Ocean &amp; Coastal Management </w:t>
       </w:r>
       <w:r>
         <w:rPr>
@@ -11394,21 +10693,7 @@
         <w:rPr>
           <w:lang w:val="en-GB"/>
         </w:rPr>
-        <w:t xml:space="preserve">R Core Team. 2021. R: A language and environment for statistical computing. </w:t>
-      </w:r>
-      <w:proofErr w:type="gramStart"/>
-      <w:r>
-        <w:rPr>
-          <w:lang w:val="en-GB"/>
-        </w:rPr>
-        <w:t>R  Foundation</w:t>
-      </w:r>
-      <w:proofErr w:type="gramEnd"/>
-      <w:r>
-        <w:rPr>
-          <w:lang w:val="en-GB"/>
-        </w:rPr>
-        <w:t xml:space="preserve"> for Statistical Computing, Vienna, Austria. Available from https://www.R-project.org/.</w:t>
+        <w:t>R Core Team. 2021. R: A language and environment for statistical computing. R  Foundation for Statistical Computing, Vienna, Austria. Available from https://www.R-project.org/.</w:t>
       </w:r>
     </w:p>
     <w:p>
@@ -11423,35 +10708,7 @@
         <w:rPr>
           <w:lang w:val="en-GB"/>
         </w:rPr>
-        <w:t xml:space="preserve">Schwartz MW, Brigham CA, Hoeksema JD, Lyons KG, Mills MH, van </w:t>
-      </w:r>
-      <w:proofErr w:type="spellStart"/>
-      <w:r>
-        <w:rPr>
-          <w:lang w:val="en-GB"/>
-        </w:rPr>
-        <w:t>Mantgem</w:t>
-      </w:r>
-      <w:proofErr w:type="spellEnd"/>
-      <w:r>
-        <w:rPr>
-          <w:lang w:val="en-GB"/>
-        </w:rPr>
-        <w:t xml:space="preserve"> PJ. 2000. Linking biodiversity to ecosystem function: implications for conservation ecology. </w:t>
-      </w:r>
-      <w:proofErr w:type="spellStart"/>
-      <w:r>
-        <w:rPr>
-          <w:lang w:val="en-GB"/>
-        </w:rPr>
-        <w:t>Oecologia</w:t>
-      </w:r>
-      <w:proofErr w:type="spellEnd"/>
-      <w:r>
-        <w:rPr>
-          <w:lang w:val="en-GB"/>
-        </w:rPr>
-        <w:t xml:space="preserve"> </w:t>
+        <w:t xml:space="preserve">Schwartz MW, Brigham CA, Hoeksema JD, Lyons KG, Mills MH, van Mantgem PJ. 2000. Linking biodiversity to ecosystem function: implications for conservation ecology. Oecologia </w:t>
       </w:r>
       <w:r>
         <w:rPr>
@@ -11509,21 +10766,7 @@
         <w:rPr>
           <w:lang w:val="en-GB"/>
         </w:rPr>
-        <w:t xml:space="preserve">Stewart D. 2021, April. Undetected but widespread: the cryptic invasion of non-native cattail (Typha) in the Fraser River Estuary. </w:t>
-      </w:r>
-      <w:proofErr w:type="spellStart"/>
-      <w:r>
-        <w:rPr>
-          <w:lang w:val="en-GB"/>
-        </w:rPr>
-        <w:t>Masters</w:t>
-      </w:r>
-      <w:proofErr w:type="spellEnd"/>
-      <w:r>
-        <w:rPr>
-          <w:lang w:val="en-GB"/>
-        </w:rPr>
-        <w:t xml:space="preserve"> Thesis. University of British Columbia, Vancouver.</w:t>
+        <w:t>Stewart D. 2021, April. Undetected but widespread: the cryptic invasion of non-native cattail (Typha) in the Fraser River Estuary. Masters Thesis. University of British Columbia, Vancouver.</w:t>
       </w:r>
     </w:p>
     <w:p>
@@ -11538,21 +10781,7 @@
         <w:rPr>
           <w:lang w:val="en-GB"/>
         </w:rPr>
-        <w:t xml:space="preserve">Sutherland TF, </w:t>
-      </w:r>
-      <w:proofErr w:type="spellStart"/>
-      <w:r>
-        <w:rPr>
-          <w:lang w:val="en-GB"/>
-        </w:rPr>
-        <w:t>Elner</w:t>
-      </w:r>
-      <w:proofErr w:type="spellEnd"/>
-      <w:r>
-        <w:rPr>
-          <w:lang w:val="en-GB"/>
-        </w:rPr>
-        <w:t xml:space="preserve"> RW, O’Neill JD. 2013. Roberts Bank: Ecological crucible of the Fraser River estuary. Progress in Oceanography </w:t>
+        <w:t xml:space="preserve">Sutherland TF, Elner RW, O’Neill JD. 2013. Roberts Bank: Ecological crucible of the Fraser River estuary. Progress in Oceanography </w:t>
       </w:r>
       <w:r>
         <w:rPr>
@@ -11664,19 +10893,11 @@
           <w:lang w:val="en-GB"/>
         </w:rPr>
       </w:pPr>
-      <w:proofErr w:type="spellStart"/>
       <w:r>
         <w:rPr>
           <w:lang w:val="en-GB"/>
         </w:rPr>
-        <w:t>Zedler</w:t>
-      </w:r>
-      <w:proofErr w:type="spellEnd"/>
-      <w:r>
-        <w:rPr>
-          <w:lang w:val="en-GB"/>
-        </w:rPr>
-        <w:t xml:space="preserve"> JB, Kercher S. 2005. Wetland Resources: Status, Trends, Ecosystem Services, and Restorability. Annual Review of Environment and Resources </w:t>
+        <w:t xml:space="preserve">Zedler JB, Kercher S. 2005. Wetland Resources: Status, Trends, Ecosystem Services, and Restorability. Annual Review of Environment and Resources </w:t>
       </w:r>
       <w:r>
         <w:rPr>
@@ -12004,14 +11225,27 @@
       <w:r>
         <w:t>Table B</w:t>
       </w:r>
-      <w:fldSimple w:instr=" SEQ Table \* ARABIC ">
-        <w:r>
-          <w:rPr>
-            <w:noProof/>
-          </w:rPr>
-          <w:t>1</w:t>
-        </w:r>
-      </w:fldSimple>
+      <w:r>
+        <w:fldChar w:fldCharType="begin"/>
+      </w:r>
+      <w:r>
+        <w:instrText xml:space="preserve"> SEQ Table \* ARABIC </w:instrText>
+      </w:r>
+      <w:r>
+        <w:fldChar w:fldCharType="separate"/>
+      </w:r>
+      <w:r>
+        <w:rPr>
+          <w:noProof/>
+        </w:rPr>
+        <w:t>1</w:t>
+      </w:r>
+      <w:r>
+        <w:rPr>
+          <w:noProof/>
+        </w:rPr>
+        <w:fldChar w:fldCharType="end"/>
+      </w:r>
       <w:r>
         <w:t xml:space="preserve">. </w:t>
       </w:r>
@@ -13272,9 +12506,149 @@
       <w:r>
         <w:rPr>
           <w:rFonts w:eastAsia="Times New Roman"/>
+          <w:b w:val="0"/>
+          <w:bCs w:val="0"/>
+          <w:noProof/>
           <w:lang w:eastAsia="en-GB"/>
         </w:rPr>
         <w:lastRenderedPageBreak/>
+        <w:drawing>
+          <wp:anchor distT="0" distB="0" distL="114300" distR="114300" simplePos="0" relativeHeight="251747328" behindDoc="0" locked="0" layoutInCell="1" allowOverlap="1" wp14:anchorId="14BD4505" wp14:editId="79B6890B">
+            <wp:simplePos x="0" y="0"/>
+            <wp:positionH relativeFrom="column">
+              <wp:posOffset>2775585</wp:posOffset>
+            </wp:positionH>
+            <wp:positionV relativeFrom="paragraph">
+              <wp:posOffset>477716</wp:posOffset>
+            </wp:positionV>
+            <wp:extent cx="2339975" cy="1847215"/>
+            <wp:effectExtent l="0" t="0" r="0" b="0"/>
+            <wp:wrapTopAndBottom/>
+            <wp:docPr id="5" name="Picture 5"/>
+            <wp:cNvGraphicFramePr>
+              <a:graphicFrameLocks xmlns:a="http://schemas.openxmlformats.org/drawingml/2006/main" noChangeAspect="1"/>
+            </wp:cNvGraphicFramePr>
+            <a:graphic xmlns:a="http://schemas.openxmlformats.org/drawingml/2006/main">
+              <a:graphicData uri="http://schemas.openxmlformats.org/drawingml/2006/picture">
+                <pic:pic xmlns:pic="http://schemas.openxmlformats.org/drawingml/2006/picture">
+                  <pic:nvPicPr>
+                    <pic:cNvPr id="5" name="Picture 5"/>
+                    <pic:cNvPicPr/>
+                  </pic:nvPicPr>
+                  <pic:blipFill rotWithShape="1">
+                    <a:blip r:embed="rId24">
+                      <a:extLst>
+                        <a:ext uri="{28A0092B-C50C-407E-A947-70E740481C1C}">
+                          <a14:useLocalDpi xmlns:a14="http://schemas.microsoft.com/office/drawing/2010/main" val="0"/>
+                        </a:ext>
+                      </a:extLst>
+                    </a:blip>
+                    <a:srcRect t="21042"/>
+                    <a:stretch/>
+                  </pic:blipFill>
+                  <pic:spPr bwMode="auto">
+                    <a:xfrm>
+                      <a:off x="0" y="0"/>
+                      <a:ext cx="2339975" cy="1847215"/>
+                    </a:xfrm>
+                    <a:prstGeom prst="rect">
+                      <a:avLst/>
+                    </a:prstGeom>
+                    <a:ln>
+                      <a:noFill/>
+                    </a:ln>
+                    <a:extLst>
+                      <a:ext uri="{53640926-AAD7-44D8-BBD7-CCE9431645EC}">
+                        <a14:shadowObscured xmlns:a14="http://schemas.microsoft.com/office/drawing/2010/main"/>
+                      </a:ext>
+                    </a:extLst>
+                  </pic:spPr>
+                </pic:pic>
+              </a:graphicData>
+            </a:graphic>
+            <wp14:sizeRelH relativeFrom="page">
+              <wp14:pctWidth>0</wp14:pctWidth>
+            </wp14:sizeRelH>
+            <wp14:sizeRelV relativeFrom="page">
+              <wp14:pctHeight>0</wp14:pctHeight>
+            </wp14:sizeRelV>
+          </wp:anchor>
+        </w:drawing>
+      </w:r>
+      <w:r>
+        <w:rPr>
+          <w:rFonts w:eastAsia="Times New Roman"/>
+          <w:noProof/>
+          <w:lang w:eastAsia="en-GB"/>
+        </w:rPr>
+        <w:drawing>
+          <wp:anchor distT="0" distB="0" distL="114300" distR="114300" simplePos="0" relativeHeight="251745280" behindDoc="0" locked="0" layoutInCell="1" allowOverlap="1" wp14:anchorId="5A04CC01" wp14:editId="7BB9AEB9">
+            <wp:simplePos x="0" y="0"/>
+            <wp:positionH relativeFrom="column">
+              <wp:posOffset>430872</wp:posOffset>
+            </wp:positionH>
+            <wp:positionV relativeFrom="paragraph">
+              <wp:posOffset>477716</wp:posOffset>
+            </wp:positionV>
+            <wp:extent cx="2339975" cy="1875155"/>
+            <wp:effectExtent l="0" t="0" r="0" b="4445"/>
+            <wp:wrapTopAndBottom/>
+            <wp:docPr id="4" name="Picture 4"/>
+            <wp:cNvGraphicFramePr>
+              <a:graphicFrameLocks xmlns:a="http://schemas.openxmlformats.org/drawingml/2006/main" noChangeAspect="1"/>
+            </wp:cNvGraphicFramePr>
+            <a:graphic xmlns:a="http://schemas.openxmlformats.org/drawingml/2006/main">
+              <a:graphicData uri="http://schemas.openxmlformats.org/drawingml/2006/picture">
+                <pic:pic xmlns:pic="http://schemas.openxmlformats.org/drawingml/2006/picture">
+                  <pic:nvPicPr>
+                    <pic:cNvPr id="4" name="Picture 4"/>
+                    <pic:cNvPicPr/>
+                  </pic:nvPicPr>
+                  <pic:blipFill rotWithShape="1">
+                    <a:blip r:embed="rId25">
+                      <a:extLst>
+                        <a:ext uri="{28A0092B-C50C-407E-A947-70E740481C1C}">
+                          <a14:useLocalDpi xmlns:a14="http://schemas.microsoft.com/office/drawing/2010/main" val="0"/>
+                        </a:ext>
+                      </a:extLst>
+                    </a:blip>
+                    <a:srcRect t="19839"/>
+                    <a:stretch/>
+                  </pic:blipFill>
+                  <pic:spPr bwMode="auto">
+                    <a:xfrm>
+                      <a:off x="0" y="0"/>
+                      <a:ext cx="2339975" cy="1875155"/>
+                    </a:xfrm>
+                    <a:prstGeom prst="rect">
+                      <a:avLst/>
+                    </a:prstGeom>
+                    <a:ln>
+                      <a:noFill/>
+                    </a:ln>
+                    <a:extLst>
+                      <a:ext uri="{53640926-AAD7-44D8-BBD7-CCE9431645EC}">
+                        <a14:shadowObscured xmlns:a14="http://schemas.microsoft.com/office/drawing/2010/main"/>
+                      </a:ext>
+                    </a:extLst>
+                  </pic:spPr>
+                </pic:pic>
+              </a:graphicData>
+            </a:graphic>
+            <wp14:sizeRelH relativeFrom="page">
+              <wp14:pctWidth>0</wp14:pctWidth>
+            </wp14:sizeRelH>
+            <wp14:sizeRelV relativeFrom="page">
+              <wp14:pctHeight>0</wp14:pctHeight>
+            </wp14:sizeRelV>
+          </wp:anchor>
+        </w:drawing>
+      </w:r>
+      <w:r>
+        <w:rPr>
+          <w:rFonts w:eastAsia="Times New Roman"/>
+          <w:lang w:eastAsia="en-GB"/>
+        </w:rPr>
         <w:t>Appendix C. Marsh Recession Model Visualizations</w:t>
       </w:r>
     </w:p>
@@ -13286,34 +12660,400 @@
       </w:pPr>
       <w:r>
         <w:rPr>
+          <w:rFonts w:eastAsia="Times New Roman"/>
+          <w:b/>
+          <w:bCs/>
+          <w:noProof/>
+          <w:color w:val="000000" w:themeColor="text1"/>
+          <w:sz w:val="32"/>
+          <w:szCs w:val="32"/>
           <w:lang w:eastAsia="en-GB"/>
         </w:rPr>
-        <w:fldChar w:fldCharType="begin"/>
+        <w:drawing>
+          <wp:anchor distT="0" distB="0" distL="114300" distR="114300" simplePos="0" relativeHeight="251716608" behindDoc="0" locked="0" layoutInCell="1" allowOverlap="1" wp14:anchorId="4258A8C7" wp14:editId="1E3A0D3D">
+            <wp:simplePos x="0" y="0"/>
+            <wp:positionH relativeFrom="column">
+              <wp:posOffset>2841625</wp:posOffset>
+            </wp:positionH>
+            <wp:positionV relativeFrom="paragraph">
+              <wp:posOffset>5386070</wp:posOffset>
+            </wp:positionV>
+            <wp:extent cx="2339975" cy="2339975"/>
+            <wp:effectExtent l="0" t="0" r="0" b="0"/>
+            <wp:wrapTopAndBottom/>
+            <wp:docPr id="28" name="Picture 28"/>
+            <wp:cNvGraphicFramePr>
+              <a:graphicFrameLocks xmlns:a="http://schemas.openxmlformats.org/drawingml/2006/main" noChangeAspect="1"/>
+            </wp:cNvGraphicFramePr>
+            <a:graphic xmlns:a="http://schemas.openxmlformats.org/drawingml/2006/main">
+              <a:graphicData uri="http://schemas.openxmlformats.org/drawingml/2006/picture">
+                <pic:pic xmlns:pic="http://schemas.openxmlformats.org/drawingml/2006/picture">
+                  <pic:nvPicPr>
+                    <pic:cNvPr id="28" name="Picture 28"/>
+                    <pic:cNvPicPr/>
+                  </pic:nvPicPr>
+                  <pic:blipFill>
+                    <a:blip r:embed="rId26">
+                      <a:extLst>
+                        <a:ext uri="{28A0092B-C50C-407E-A947-70E740481C1C}">
+                          <a14:useLocalDpi xmlns:a14="http://schemas.microsoft.com/office/drawing/2010/main" val="0"/>
+                        </a:ext>
+                      </a:extLst>
+                    </a:blip>
+                    <a:stretch>
+                      <a:fillRect/>
+                    </a:stretch>
+                  </pic:blipFill>
+                  <pic:spPr>
+                    <a:xfrm>
+                      <a:off x="0" y="0"/>
+                      <a:ext cx="2339975" cy="2339975"/>
+                    </a:xfrm>
+                    <a:prstGeom prst="rect">
+                      <a:avLst/>
+                    </a:prstGeom>
+                  </pic:spPr>
+                </pic:pic>
+              </a:graphicData>
+            </a:graphic>
+            <wp14:sizeRelH relativeFrom="page">
+              <wp14:pctWidth>0</wp14:pctWidth>
+            </wp14:sizeRelH>
+            <wp14:sizeRelV relativeFrom="page">
+              <wp14:pctHeight>0</wp14:pctHeight>
+            </wp14:sizeRelV>
+          </wp:anchor>
+        </w:drawing>
       </w:r>
       <w:r>
         <w:rPr>
+          <w:rFonts w:eastAsia="Times New Roman"/>
+          <w:b/>
+          <w:bCs/>
+          <w:noProof/>
+          <w:color w:val="000000" w:themeColor="text1"/>
+          <w:sz w:val="32"/>
+          <w:szCs w:val="32"/>
           <w:lang w:eastAsia="en-GB"/>
         </w:rPr>
-        <w:instrText xml:space="preserve"> ADDIN ZOTERO_ITEM CSL_CITATION {"citationID":"4UYbiGqc","properties":{"formattedCitation":"(Breheny &amp; Burchett 2017)","plainCitation":"(Breheny &amp; Burchett 2017)","noteIndex":0},"citationItems":[{"id":875,"uris":["http://zotero.org/users/6112721/items/RZ3ZEHLN"],"uri":["http://zotero.org/users/6112721/items/RZ3ZEHLN"],"itemData":{"id":875,"type":"article-journal","container-title":"The R Journal","page":"56-71","title":"Visualization of Regression Models Using visreg","volume":"9","author":[{"family":"Breheny","given":"Patrick"},{"family":"Burchett","given":"Woodrow"}],"issued":{"date-parts":[["2017"]]}}}],"schema":"https://github.com/citation-style-language/schema/raw/master/csl-citation.json"} </w:instrText>
+        <w:drawing>
+          <wp:anchor distT="0" distB="0" distL="114300" distR="114300" simplePos="0" relativeHeight="251712512" behindDoc="0" locked="0" layoutInCell="1" allowOverlap="1" wp14:anchorId="35285238" wp14:editId="21848D1A">
+            <wp:simplePos x="0" y="0"/>
+            <wp:positionH relativeFrom="column">
+              <wp:posOffset>492125</wp:posOffset>
+            </wp:positionH>
+            <wp:positionV relativeFrom="paragraph">
+              <wp:posOffset>5372100</wp:posOffset>
+            </wp:positionV>
+            <wp:extent cx="2339975" cy="2339975"/>
+            <wp:effectExtent l="0" t="0" r="0" b="0"/>
+            <wp:wrapTopAndBottom/>
+            <wp:docPr id="29" name="Picture 29"/>
+            <wp:cNvGraphicFramePr>
+              <a:graphicFrameLocks xmlns:a="http://schemas.openxmlformats.org/drawingml/2006/main" noChangeAspect="1"/>
+            </wp:cNvGraphicFramePr>
+            <a:graphic xmlns:a="http://schemas.openxmlformats.org/drawingml/2006/main">
+              <a:graphicData uri="http://schemas.openxmlformats.org/drawingml/2006/picture">
+                <pic:pic xmlns:pic="http://schemas.openxmlformats.org/drawingml/2006/picture">
+                  <pic:nvPicPr>
+                    <pic:cNvPr id="29" name="Picture 29"/>
+                    <pic:cNvPicPr/>
+                  </pic:nvPicPr>
+                  <pic:blipFill>
+                    <a:blip r:embed="rId27">
+                      <a:extLst>
+                        <a:ext uri="{28A0092B-C50C-407E-A947-70E740481C1C}">
+                          <a14:useLocalDpi xmlns:a14="http://schemas.microsoft.com/office/drawing/2010/main" val="0"/>
+                        </a:ext>
+                      </a:extLst>
+                    </a:blip>
+                    <a:stretch>
+                      <a:fillRect/>
+                    </a:stretch>
+                  </pic:blipFill>
+                  <pic:spPr>
+                    <a:xfrm>
+                      <a:off x="0" y="0"/>
+                      <a:ext cx="2339975" cy="2339975"/>
+                    </a:xfrm>
+                    <a:prstGeom prst="rect">
+                      <a:avLst/>
+                    </a:prstGeom>
+                  </pic:spPr>
+                </pic:pic>
+              </a:graphicData>
+            </a:graphic>
+            <wp14:sizeRelH relativeFrom="page">
+              <wp14:pctWidth>0</wp14:pctWidth>
+            </wp14:sizeRelH>
+            <wp14:sizeRelV relativeFrom="page">
+              <wp14:pctHeight>0</wp14:pctHeight>
+            </wp14:sizeRelV>
+          </wp:anchor>
+        </w:drawing>
       </w:r>
       <w:r>
         <w:rPr>
+          <w:rFonts w:eastAsia="Times New Roman"/>
+          <w:b/>
+          <w:bCs/>
+          <w:noProof/>
+          <w:color w:val="000000" w:themeColor="text1"/>
+          <w:sz w:val="32"/>
+          <w:szCs w:val="32"/>
           <w:lang w:eastAsia="en-GB"/>
         </w:rPr>
-        <w:fldChar w:fldCharType="separate"/>
+        <w:drawing>
+          <wp:anchor distT="0" distB="0" distL="114300" distR="114300" simplePos="0" relativeHeight="251718656" behindDoc="0" locked="0" layoutInCell="1" allowOverlap="1" wp14:anchorId="742EB734" wp14:editId="53B0856D">
+            <wp:simplePos x="0" y="0"/>
+            <wp:positionH relativeFrom="column">
+              <wp:posOffset>2813050</wp:posOffset>
+            </wp:positionH>
+            <wp:positionV relativeFrom="paragraph">
+              <wp:posOffset>3416935</wp:posOffset>
+            </wp:positionV>
+            <wp:extent cx="2339975" cy="2339975"/>
+            <wp:effectExtent l="0" t="0" r="0" b="0"/>
+            <wp:wrapTopAndBottom/>
+            <wp:docPr id="27" name="Picture 27"/>
+            <wp:cNvGraphicFramePr>
+              <a:graphicFrameLocks xmlns:a="http://schemas.openxmlformats.org/drawingml/2006/main" noChangeAspect="1"/>
+            </wp:cNvGraphicFramePr>
+            <a:graphic xmlns:a="http://schemas.openxmlformats.org/drawingml/2006/main">
+              <a:graphicData uri="http://schemas.openxmlformats.org/drawingml/2006/picture">
+                <pic:pic xmlns:pic="http://schemas.openxmlformats.org/drawingml/2006/picture">
+                  <pic:nvPicPr>
+                    <pic:cNvPr id="27" name="Picture 27"/>
+                    <pic:cNvPicPr/>
+                  </pic:nvPicPr>
+                  <pic:blipFill>
+                    <a:blip r:embed="rId28">
+                      <a:extLst>
+                        <a:ext uri="{28A0092B-C50C-407E-A947-70E740481C1C}">
+                          <a14:useLocalDpi xmlns:a14="http://schemas.microsoft.com/office/drawing/2010/main" val="0"/>
+                        </a:ext>
+                      </a:extLst>
+                    </a:blip>
+                    <a:stretch>
+                      <a:fillRect/>
+                    </a:stretch>
+                  </pic:blipFill>
+                  <pic:spPr>
+                    <a:xfrm>
+                      <a:off x="0" y="0"/>
+                      <a:ext cx="2339975" cy="2339975"/>
+                    </a:xfrm>
+                    <a:prstGeom prst="rect">
+                      <a:avLst/>
+                    </a:prstGeom>
+                  </pic:spPr>
+                </pic:pic>
+              </a:graphicData>
+            </a:graphic>
+            <wp14:sizeRelH relativeFrom="page">
+              <wp14:pctWidth>0</wp14:pctWidth>
+            </wp14:sizeRelH>
+            <wp14:sizeRelV relativeFrom="page">
+              <wp14:pctHeight>0</wp14:pctHeight>
+            </wp14:sizeRelV>
+          </wp:anchor>
+        </w:drawing>
       </w:r>
       <w:r>
         <w:rPr>
+          <w:rFonts w:eastAsia="Times New Roman"/>
+          <w:b/>
+          <w:bCs/>
+          <w:noProof/>
+          <w:color w:val="000000" w:themeColor="text1"/>
+          <w:sz w:val="32"/>
+          <w:szCs w:val="32"/>
+          <w:lang w:eastAsia="en-GB"/>
+        </w:rPr>
+        <w:drawing>
+          <wp:anchor distT="0" distB="0" distL="114300" distR="114300" simplePos="0" relativeHeight="251713536" behindDoc="0" locked="0" layoutInCell="1" allowOverlap="1" wp14:anchorId="146CE15E" wp14:editId="0448FEA9">
+            <wp:simplePos x="0" y="0"/>
+            <wp:positionH relativeFrom="column">
+              <wp:posOffset>464185</wp:posOffset>
+            </wp:positionH>
+            <wp:positionV relativeFrom="paragraph">
+              <wp:posOffset>3416935</wp:posOffset>
+            </wp:positionV>
+            <wp:extent cx="2339975" cy="2339975"/>
+            <wp:effectExtent l="0" t="0" r="0" b="0"/>
+            <wp:wrapTopAndBottom/>
+            <wp:docPr id="31" name="Picture 31"/>
+            <wp:cNvGraphicFramePr>
+              <a:graphicFrameLocks xmlns:a="http://schemas.openxmlformats.org/drawingml/2006/main" noChangeAspect="1"/>
+            </wp:cNvGraphicFramePr>
+            <a:graphic xmlns:a="http://schemas.openxmlformats.org/drawingml/2006/main">
+              <a:graphicData uri="http://schemas.openxmlformats.org/drawingml/2006/picture">
+                <pic:pic xmlns:pic="http://schemas.openxmlformats.org/drawingml/2006/picture">
+                  <pic:nvPicPr>
+                    <pic:cNvPr id="31" name="Picture 31"/>
+                    <pic:cNvPicPr/>
+                  </pic:nvPicPr>
+                  <pic:blipFill>
+                    <a:blip r:embed="rId29">
+                      <a:extLst>
+                        <a:ext uri="{28A0092B-C50C-407E-A947-70E740481C1C}">
+                          <a14:useLocalDpi xmlns:a14="http://schemas.microsoft.com/office/drawing/2010/main" val="0"/>
+                        </a:ext>
+                      </a:extLst>
+                    </a:blip>
+                    <a:stretch>
+                      <a:fillRect/>
+                    </a:stretch>
+                  </pic:blipFill>
+                  <pic:spPr>
+                    <a:xfrm>
+                      <a:off x="0" y="0"/>
+                      <a:ext cx="2339975" cy="2339975"/>
+                    </a:xfrm>
+                    <a:prstGeom prst="rect">
+                      <a:avLst/>
+                    </a:prstGeom>
+                  </pic:spPr>
+                </pic:pic>
+              </a:graphicData>
+            </a:graphic>
+            <wp14:sizeRelH relativeFrom="page">
+              <wp14:pctWidth>0</wp14:pctWidth>
+            </wp14:sizeRelH>
+            <wp14:sizeRelV relativeFrom="page">
+              <wp14:pctHeight>0</wp14:pctHeight>
+            </wp14:sizeRelV>
+          </wp:anchor>
+        </w:drawing>
+      </w:r>
+      <w:r>
+        <w:rPr>
+          <w:rFonts w:eastAsia="Times New Roman"/>
+          <w:b/>
+          <w:bCs/>
+          <w:noProof/>
+          <w:color w:val="000000" w:themeColor="text1"/>
+          <w:sz w:val="32"/>
+          <w:szCs w:val="32"/>
+          <w:lang w:eastAsia="en-GB"/>
+        </w:rPr>
+        <w:drawing>
+          <wp:anchor distT="0" distB="0" distL="114300" distR="114300" simplePos="0" relativeHeight="251719680" behindDoc="0" locked="0" layoutInCell="1" allowOverlap="1" wp14:anchorId="148C337E" wp14:editId="5F89C206">
+            <wp:simplePos x="0" y="0"/>
+            <wp:positionH relativeFrom="column">
+              <wp:posOffset>2799080</wp:posOffset>
+            </wp:positionH>
+            <wp:positionV relativeFrom="paragraph">
+              <wp:posOffset>1588135</wp:posOffset>
+            </wp:positionV>
+            <wp:extent cx="2339975" cy="2339975"/>
+            <wp:effectExtent l="0" t="0" r="0" b="0"/>
+            <wp:wrapTopAndBottom/>
+            <wp:docPr id="33" name="Picture 33"/>
+            <wp:cNvGraphicFramePr>
+              <a:graphicFrameLocks xmlns:a="http://schemas.openxmlformats.org/drawingml/2006/main" noChangeAspect="1"/>
+            </wp:cNvGraphicFramePr>
+            <a:graphic xmlns:a="http://schemas.openxmlformats.org/drawingml/2006/main">
+              <a:graphicData uri="http://schemas.openxmlformats.org/drawingml/2006/picture">
+                <pic:pic xmlns:pic="http://schemas.openxmlformats.org/drawingml/2006/picture">
+                  <pic:nvPicPr>
+                    <pic:cNvPr id="33" name="Picture 33"/>
+                    <pic:cNvPicPr/>
+                  </pic:nvPicPr>
+                  <pic:blipFill>
+                    <a:blip r:embed="rId30">
+                      <a:extLst>
+                        <a:ext uri="{28A0092B-C50C-407E-A947-70E740481C1C}">
+                          <a14:useLocalDpi xmlns:a14="http://schemas.microsoft.com/office/drawing/2010/main" val="0"/>
+                        </a:ext>
+                      </a:extLst>
+                    </a:blip>
+                    <a:stretch>
+                      <a:fillRect/>
+                    </a:stretch>
+                  </pic:blipFill>
+                  <pic:spPr>
+                    <a:xfrm>
+                      <a:off x="0" y="0"/>
+                      <a:ext cx="2339975" cy="2339975"/>
+                    </a:xfrm>
+                    <a:prstGeom prst="rect">
+                      <a:avLst/>
+                    </a:prstGeom>
+                  </pic:spPr>
+                </pic:pic>
+              </a:graphicData>
+            </a:graphic>
+            <wp14:sizeRelH relativeFrom="page">
+              <wp14:pctWidth>0</wp14:pctWidth>
+            </wp14:sizeRelH>
+            <wp14:sizeRelV relativeFrom="page">
+              <wp14:pctHeight>0</wp14:pctHeight>
+            </wp14:sizeRelV>
+          </wp:anchor>
+        </w:drawing>
+      </w:r>
+      <w:r>
+        <w:rPr>
+          <w:rFonts w:eastAsia="Times New Roman"/>
           <w:noProof/>
           <w:lang w:eastAsia="en-GB"/>
         </w:rPr>
-        <w:t>(Breheny &amp; Burchett 2017)</w:t>
-      </w:r>
-      <w:r>
-        <w:rPr>
-          <w:lang w:eastAsia="en-GB"/>
-        </w:rPr>
-        <w:fldChar w:fldCharType="end"/>
+        <w:drawing>
+          <wp:anchor distT="0" distB="0" distL="114300" distR="114300" simplePos="0" relativeHeight="251714560" behindDoc="0" locked="0" layoutInCell="1" allowOverlap="1" wp14:anchorId="3C3AACAA" wp14:editId="71B64527">
+            <wp:simplePos x="0" y="0"/>
+            <wp:positionH relativeFrom="column">
+              <wp:posOffset>464185</wp:posOffset>
+            </wp:positionH>
+            <wp:positionV relativeFrom="paragraph">
+              <wp:posOffset>1574165</wp:posOffset>
+            </wp:positionV>
+            <wp:extent cx="2339975" cy="2339975"/>
+            <wp:effectExtent l="0" t="0" r="0" b="0"/>
+            <wp:wrapTopAndBottom/>
+            <wp:docPr id="32" name="Picture 32"/>
+            <wp:cNvGraphicFramePr>
+              <a:graphicFrameLocks xmlns:a="http://schemas.openxmlformats.org/drawingml/2006/main" noChangeAspect="1"/>
+            </wp:cNvGraphicFramePr>
+            <a:graphic xmlns:a="http://schemas.openxmlformats.org/drawingml/2006/main">
+              <a:graphicData uri="http://schemas.openxmlformats.org/drawingml/2006/picture">
+                <pic:pic xmlns:pic="http://schemas.openxmlformats.org/drawingml/2006/picture">
+                  <pic:nvPicPr>
+                    <pic:cNvPr id="32" name="Picture 32"/>
+                    <pic:cNvPicPr/>
+                  </pic:nvPicPr>
+                  <pic:blipFill>
+                    <a:blip r:embed="rId31">
+                      <a:extLst>
+                        <a:ext uri="{28A0092B-C50C-407E-A947-70E740481C1C}">
+                          <a14:useLocalDpi xmlns:a14="http://schemas.microsoft.com/office/drawing/2010/main" val="0"/>
+                        </a:ext>
+                      </a:extLst>
+                    </a:blip>
+                    <a:stretch>
+                      <a:fillRect/>
+                    </a:stretch>
+                  </pic:blipFill>
+                  <pic:spPr>
+                    <a:xfrm>
+                      <a:off x="0" y="0"/>
+                      <a:ext cx="2339975" cy="2339975"/>
+                    </a:xfrm>
+                    <a:prstGeom prst="rect">
+                      <a:avLst/>
+                    </a:prstGeom>
+                  </pic:spPr>
+                </pic:pic>
+              </a:graphicData>
+            </a:graphic>
+            <wp14:sizeRelH relativeFrom="page">
+              <wp14:pctWidth>0</wp14:pctWidth>
+            </wp14:sizeRelH>
+            <wp14:sizeRelV relativeFrom="page">
+              <wp14:pctHeight>0</wp14:pctHeight>
+            </wp14:sizeRelV>
+          </wp:anchor>
+        </w:drawing>
       </w:r>
       <w:r>
         <w:rPr>
@@ -13322,7 +13062,7 @@
         <mc:AlternateContent>
           <mc:Choice Requires="wps">
             <w:drawing>
-              <wp:anchor distT="0" distB="0" distL="114300" distR="114300" simplePos="0" relativeHeight="251715584" behindDoc="0" locked="0" layoutInCell="1" allowOverlap="1" wp14:anchorId="0B0B56B3" wp14:editId="13A86872">
+              <wp:anchor distT="0" distB="0" distL="114300" distR="114300" simplePos="0" relativeHeight="251715584" behindDoc="0" locked="0" layoutInCell="1" allowOverlap="1" wp14:anchorId="0B0B56B3" wp14:editId="7BE21310">
                 <wp:simplePos x="0" y="0"/>
                 <wp:positionH relativeFrom="column">
                   <wp:posOffset>355600</wp:posOffset>
@@ -13364,10 +13104,7 @@
                               <w:t xml:space="preserve">Figure C1. Plots displaying how the expected dependent variable (% mudflat) changes as a function of each model predictor (x-axis), while all other model variables are held fixed. The expected value is displayed with the blue line, 95% confidence interval for the expected value with the grey band, and partial residuals with red dots (bottom right exempt). </w:t>
                             </w:r>
                             <w:r>
-                              <w:t>This and all subsequent plots in Appendices</w:t>
-                            </w:r>
-                            <w:r>
-                              <w:t xml:space="preserve"> C-F were created using </w:t>
+                              <w:t xml:space="preserve">This and all subsequent plots in Appendices C-F were created using </w:t>
                             </w:r>
                             <w:proofErr w:type="spellStart"/>
                             <w:r>
@@ -13375,10 +13112,7 @@
                             </w:r>
                             <w:proofErr w:type="spellEnd"/>
                             <w:r>
-                              <w:t xml:space="preserve"> package in R </w:t>
-                            </w:r>
-                            <w:r>
-                              <w:t>(</w:t>
+                              <w:t xml:space="preserve"> package in R (</w:t>
                             </w:r>
                             <w:proofErr w:type="spellStart"/>
                             <w:r>
@@ -13394,10 +13128,7 @@
                             </w:r>
                             <w:proofErr w:type="spellEnd"/>
                             <w:r>
-                              <w:t>’ package</w:t>
-                            </w:r>
-                            <w:r>
-                              <w:t xml:space="preserve">; </w:t>
+                              <w:t xml:space="preserve">’ package; </w:t>
                             </w:r>
                             <w:r>
                               <w:fldChar w:fldCharType="begin"/>
@@ -13453,10 +13184,7 @@
                         <w:t xml:space="preserve">Figure C1. Plots displaying how the expected dependent variable (% mudflat) changes as a function of each model predictor (x-axis), while all other model variables are held fixed. The expected value is displayed with the blue line, 95% confidence interval for the expected value with the grey band, and partial residuals with red dots (bottom right exempt). </w:t>
                       </w:r>
                       <w:r>
-                        <w:t>This and all subsequent plots in Appendices</w:t>
-                      </w:r>
-                      <w:r>
-                        <w:t xml:space="preserve"> C-F were created using </w:t>
+                        <w:t xml:space="preserve">This and all subsequent plots in Appendices C-F were created using </w:t>
                       </w:r>
                       <w:proofErr w:type="spellStart"/>
                       <w:r>
@@ -13464,10 +13192,7 @@
                       </w:r>
                       <w:proofErr w:type="spellEnd"/>
                       <w:r>
-                        <w:t xml:space="preserve"> package in R </w:t>
-                      </w:r>
-                      <w:r>
-                        <w:t>(</w:t>
+                        <w:t xml:space="preserve"> package in R (</w:t>
                       </w:r>
                       <w:proofErr w:type="spellStart"/>
                       <w:r>
@@ -13483,10 +13208,7 @@
                       </w:r>
                       <w:proofErr w:type="spellEnd"/>
                       <w:r>
-                        <w:t>’ package</w:t>
-                      </w:r>
-                      <w:r>
-                        <w:t xml:space="preserve">; </w:t>
+                        <w:t xml:space="preserve">’ package; </w:t>
                       </w:r>
                       <w:r>
                         <w:fldChar w:fldCharType="begin"/>
@@ -13517,6 +13239,185 @@
           </mc:Fallback>
         </mc:AlternateContent>
       </w:r>
+    </w:p>
+    <w:p>
+      <w:pPr>
+        <w:spacing w:line="240" w:lineRule="auto"/>
+        <w:jc w:val="left"/>
+        <w:rPr>
+          <w:rFonts w:eastAsia="Times New Roman"/>
+          <w:b/>
+          <w:bCs/>
+          <w:lang w:eastAsia="en-GB"/>
+        </w:rPr>
+      </w:pPr>
+      <w:r>
+        <w:rPr>
+          <w:rFonts w:eastAsia="Times New Roman"/>
+          <w:lang w:eastAsia="en-GB"/>
+        </w:rPr>
+        <w:br w:type="page"/>
+      </w:r>
+    </w:p>
+    <w:p>
+      <w:pPr>
+        <w:keepNext/>
+        <w:spacing w:line="240" w:lineRule="auto"/>
+        <w:jc w:val="center"/>
+      </w:pPr>
+      <w:r>
+        <w:rPr>
+          <w:noProof/>
+        </w:rPr>
+        <w:lastRenderedPageBreak/>
+        <w:drawing>
+          <wp:inline distT="0" distB="0" distL="0" distR="0" wp14:anchorId="59DA6CF4" wp14:editId="5023705F">
+            <wp:extent cx="5092700" cy="3395135"/>
+            <wp:effectExtent l="0" t="0" r="0" b="0"/>
+            <wp:docPr id="25" name="Picture 25"/>
+            <wp:cNvGraphicFramePr>
+              <a:graphicFrameLocks xmlns:a="http://schemas.openxmlformats.org/drawingml/2006/main" noChangeAspect="1"/>
+            </wp:cNvGraphicFramePr>
+            <a:graphic xmlns:a="http://schemas.openxmlformats.org/drawingml/2006/main">
+              <a:graphicData uri="http://schemas.openxmlformats.org/drawingml/2006/picture">
+                <pic:pic xmlns:pic="http://schemas.openxmlformats.org/drawingml/2006/picture">
+                  <pic:nvPicPr>
+                    <pic:cNvPr id="25" name="Picture 25"/>
+                    <pic:cNvPicPr/>
+                  </pic:nvPicPr>
+                  <pic:blipFill>
+                    <a:blip r:embed="rId32">
+                      <a:extLst>
+                        <a:ext uri="{28A0092B-C50C-407E-A947-70E740481C1C}">
+                          <a14:useLocalDpi xmlns:a14="http://schemas.microsoft.com/office/drawing/2010/main" val="0"/>
+                        </a:ext>
+                      </a:extLst>
+                    </a:blip>
+                    <a:stretch>
+                      <a:fillRect/>
+                    </a:stretch>
+                  </pic:blipFill>
+                  <pic:spPr>
+                    <a:xfrm>
+                      <a:off x="0" y="0"/>
+                      <a:ext cx="5148097" cy="3432067"/>
+                    </a:xfrm>
+                    <a:prstGeom prst="rect">
+                      <a:avLst/>
+                    </a:prstGeom>
+                  </pic:spPr>
+                </pic:pic>
+              </a:graphicData>
+            </a:graphic>
+          </wp:inline>
+        </w:drawing>
+      </w:r>
+    </w:p>
+    <w:p>
+      <w:pPr>
+        <w:pStyle w:val="Caption"/>
+      </w:pPr>
+      <w:r>
+        <w:t>Figure C</w:t>
+      </w:r>
+      <w:r>
+        <w:t>2</w:t>
+      </w:r>
+      <w:r>
+        <w:t xml:space="preserve">. </w:t>
+      </w:r>
+      <w:r>
+        <w:t>Cross sectional plo</w:t>
+      </w:r>
+      <w:r>
+        <w:t xml:space="preserve">t displaying </w:t>
+      </w:r>
+      <w:r>
+        <w:t>the fit of a model with an interaction between % edge habitat and elevation on % recessed marsh. Continuous elevation data are placed into one of three cross-sections: 10</w:t>
+      </w:r>
+      <w:r>
+        <w:rPr>
+          <w:vertAlign w:val="superscript"/>
+        </w:rPr>
+        <w:t>th</w:t>
+      </w:r>
+      <w:r>
+        <w:t xml:space="preserve"> percentile (red), 50</w:t>
+      </w:r>
+      <w:r>
+        <w:rPr>
+          <w:vertAlign w:val="superscript"/>
+        </w:rPr>
+        <w:t>th</w:t>
+      </w:r>
+      <w:r>
+        <w:t xml:space="preserve"> percentile (green), and 90</w:t>
+      </w:r>
+      <w:r>
+        <w:rPr>
+          <w:vertAlign w:val="superscript"/>
+        </w:rPr>
+        <w:t>th</w:t>
+      </w:r>
+      <w:r>
+        <w:t xml:space="preserve"> percentile (blue). </w:t>
+      </w:r>
+      <w:r>
+        <w:t xml:space="preserve">The expected value is displayed </w:t>
+      </w:r>
+      <w:r>
+        <w:t>by regression lines, surrounded by 95% confidence intervals. Positive and negative residuals are located on the top and bottom axes.</w:t>
+      </w:r>
+    </w:p>
+    <w:p>
+      <w:pPr>
+        <w:spacing w:line="240" w:lineRule="auto"/>
+        <w:jc w:val="center"/>
+        <w:rPr>
+          <w:rFonts w:eastAsia="Times New Roman"/>
+          <w:b/>
+          <w:bCs/>
+          <w:color w:val="000000" w:themeColor="text1"/>
+          <w:sz w:val="32"/>
+          <w:szCs w:val="32"/>
+          <w:lang w:eastAsia="en-GB"/>
+        </w:rPr>
+      </w:pPr>
+      <w:r>
+        <w:rPr>
+          <w:rFonts w:eastAsia="Times New Roman"/>
+          <w:lang w:eastAsia="en-GB"/>
+        </w:rPr>
+        <w:br w:type="page"/>
+      </w:r>
+    </w:p>
+    <w:p>
+      <w:pPr>
+        <w:pStyle w:val="Heading1"/>
+        <w:numPr>
+          <w:ilvl w:val="0"/>
+          <w:numId w:val="0"/>
+        </w:numPr>
+        <w:rPr>
+          <w:rFonts w:eastAsia="Times New Roman"/>
+          <w:lang w:eastAsia="en-GB"/>
+        </w:rPr>
+      </w:pPr>
+      <w:r>
+        <w:rPr>
+          <w:rFonts w:eastAsia="Times New Roman"/>
+          <w:lang w:eastAsia="en-GB"/>
+        </w:rPr>
+        <w:lastRenderedPageBreak/>
+        <w:t>Appendix D. Relative % Cover Model Visualizations</w:t>
+      </w:r>
+    </w:p>
+    <w:p>
+      <w:pPr>
+        <w:rPr>
+          <w:lang w:eastAsia="en-GB"/>
+        </w:rPr>
+      </w:pPr>
       <w:r>
         <w:rPr>
           <w:rFonts w:eastAsia="Times New Roman"/>
@@ -13529,18 +13430,18 @@
           <w:lang w:eastAsia="en-GB"/>
         </w:rPr>
         <w:drawing>
-          <wp:anchor distT="0" distB="0" distL="114300" distR="114300" simplePos="0" relativeHeight="251719680" behindDoc="0" locked="0" layoutInCell="1" allowOverlap="1" wp14:anchorId="148C337E" wp14:editId="1D134BF7">
+          <wp:anchor distT="0" distB="0" distL="114300" distR="114300" simplePos="0" relativeHeight="251705344" behindDoc="0" locked="0" layoutInCell="1" allowOverlap="1" wp14:anchorId="4C81247E" wp14:editId="29539D01">
             <wp:simplePos x="0" y="0"/>
             <wp:positionH relativeFrom="column">
-              <wp:posOffset>2802255</wp:posOffset>
+              <wp:posOffset>1651000</wp:posOffset>
             </wp:positionH>
             <wp:positionV relativeFrom="paragraph">
-              <wp:posOffset>1583690</wp:posOffset>
+              <wp:posOffset>3896995</wp:posOffset>
             </wp:positionV>
             <wp:extent cx="2339975" cy="2339975"/>
             <wp:effectExtent l="0" t="0" r="0" b="0"/>
             <wp:wrapTopAndBottom/>
-            <wp:docPr id="33" name="Picture 33" descr="Chart, scatter chart&#10;&#10;Description automatically generated"/>
+            <wp:docPr id="6" name="Picture 6"/>
             <wp:cNvGraphicFramePr>
               <a:graphicFrameLocks xmlns:a="http://schemas.openxmlformats.org/drawingml/2006/main" noChangeAspect="1"/>
             </wp:cNvGraphicFramePr>
@@ -13548,11 +13449,11 @@
               <a:graphicData uri="http://schemas.openxmlformats.org/drawingml/2006/picture">
                 <pic:pic xmlns:pic="http://schemas.openxmlformats.org/drawingml/2006/picture">
                   <pic:nvPicPr>
-                    <pic:cNvPr id="33" name="Picture 33" descr="Chart, scatter chart&#10;&#10;Description automatically generated"/>
+                    <pic:cNvPr id="6" name="Picture 6"/>
                     <pic:cNvPicPr/>
                   </pic:nvPicPr>
                   <pic:blipFill>
-                    <a:blip r:embed="rId24">
+                    <a:blip r:embed="rId33">
                       <a:extLst>
                         <a:ext uri="{28A0092B-C50C-407E-A947-70E740481C1C}">
                           <a14:useLocalDpi xmlns:a14="http://schemas.microsoft.com/office/drawing/2010/main" val="0"/>
@@ -13596,18 +13497,18 @@
           <w:lang w:eastAsia="en-GB"/>
         </w:rPr>
         <w:drawing>
-          <wp:anchor distT="0" distB="0" distL="114300" distR="114300" simplePos="0" relativeHeight="251718656" behindDoc="0" locked="0" layoutInCell="1" allowOverlap="1" wp14:anchorId="742EB734" wp14:editId="3F372A25">
+          <wp:anchor distT="0" distB="0" distL="114300" distR="114300" simplePos="0" relativeHeight="251708416" behindDoc="0" locked="0" layoutInCell="1" allowOverlap="1" wp14:anchorId="147651D7" wp14:editId="6051E218">
             <wp:simplePos x="0" y="0"/>
             <wp:positionH relativeFrom="column">
-              <wp:posOffset>2813685</wp:posOffset>
+              <wp:posOffset>2946400</wp:posOffset>
             </wp:positionH>
             <wp:positionV relativeFrom="paragraph">
-              <wp:posOffset>3410585</wp:posOffset>
+              <wp:posOffset>2017395</wp:posOffset>
             </wp:positionV>
             <wp:extent cx="2339975" cy="2339975"/>
             <wp:effectExtent l="0" t="0" r="0" b="0"/>
             <wp:wrapTopAndBottom/>
-            <wp:docPr id="27" name="Picture 27" descr="Chart, scatter chart&#10;&#10;Description automatically generated"/>
+            <wp:docPr id="8" name="Picture 8"/>
             <wp:cNvGraphicFramePr>
               <a:graphicFrameLocks xmlns:a="http://schemas.openxmlformats.org/drawingml/2006/main" noChangeAspect="1"/>
             </wp:cNvGraphicFramePr>
@@ -13615,11 +13516,11 @@
               <a:graphicData uri="http://schemas.openxmlformats.org/drawingml/2006/picture">
                 <pic:pic xmlns:pic="http://schemas.openxmlformats.org/drawingml/2006/picture">
                   <pic:nvPicPr>
-                    <pic:cNvPr id="27" name="Picture 27" descr="Chart, scatter chart&#10;&#10;Description automatically generated"/>
+                    <pic:cNvPr id="8" name="Picture 8"/>
                     <pic:cNvPicPr/>
                   </pic:nvPicPr>
                   <pic:blipFill>
-                    <a:blip r:embed="rId25">
+                    <a:blip r:embed="rId34">
                       <a:extLst>
                         <a:ext uri="{28A0092B-C50C-407E-A947-70E740481C1C}">
                           <a14:useLocalDpi xmlns:a14="http://schemas.microsoft.com/office/drawing/2010/main" val="0"/>
@@ -13654,27 +13555,22 @@
       <w:r>
         <w:rPr>
           <w:rFonts w:eastAsia="Times New Roman"/>
-          <w:b/>
-          <w:bCs/>
           <w:noProof/>
-          <w:color w:val="000000" w:themeColor="text1"/>
-          <w:sz w:val="32"/>
-          <w:szCs w:val="32"/>
           <w:lang w:eastAsia="en-GB"/>
         </w:rPr>
         <w:drawing>
-          <wp:anchor distT="0" distB="0" distL="114300" distR="114300" simplePos="0" relativeHeight="251716608" behindDoc="0" locked="0" layoutInCell="1" allowOverlap="1" wp14:anchorId="4258A8C7" wp14:editId="5E4FC43D">
+          <wp:anchor distT="0" distB="0" distL="114300" distR="114300" simplePos="0" relativeHeight="251706368" behindDoc="0" locked="0" layoutInCell="1" allowOverlap="1" wp14:anchorId="7496849C" wp14:editId="20B9D8E1">
             <wp:simplePos x="0" y="0"/>
             <wp:positionH relativeFrom="column">
-              <wp:posOffset>2846850</wp:posOffset>
+              <wp:posOffset>457200</wp:posOffset>
             </wp:positionH>
             <wp:positionV relativeFrom="paragraph">
-              <wp:posOffset>5391150</wp:posOffset>
+              <wp:posOffset>2017395</wp:posOffset>
             </wp:positionV>
             <wp:extent cx="2339975" cy="2339975"/>
             <wp:effectExtent l="0" t="0" r="0" b="0"/>
             <wp:wrapTopAndBottom/>
-            <wp:docPr id="28" name="Picture 28" descr="Chart, scatter chart&#10;&#10;Description automatically generated"/>
+            <wp:docPr id="1" name="Picture 1"/>
             <wp:cNvGraphicFramePr>
               <a:graphicFrameLocks xmlns:a="http://schemas.openxmlformats.org/drawingml/2006/main" noChangeAspect="1"/>
             </wp:cNvGraphicFramePr>
@@ -13682,11 +13578,11 @@
               <a:graphicData uri="http://schemas.openxmlformats.org/drawingml/2006/picture">
                 <pic:pic xmlns:pic="http://schemas.openxmlformats.org/drawingml/2006/picture">
                   <pic:nvPicPr>
-                    <pic:cNvPr id="28" name="Picture 28" descr="Chart, scatter chart&#10;&#10;Description automatically generated"/>
+                    <pic:cNvPr id="1" name="Picture 1"/>
                     <pic:cNvPicPr/>
                   </pic:nvPicPr>
                   <pic:blipFill>
-                    <a:blip r:embed="rId26">
+                    <a:blip r:embed="rId35">
                       <a:extLst>
                         <a:ext uri="{28A0092B-C50C-407E-A947-70E740481C1C}">
                           <a14:useLocalDpi xmlns:a14="http://schemas.microsoft.com/office/drawing/2010/main" val="0"/>
@@ -13721,27 +13617,22 @@
       <w:r>
         <w:rPr>
           <w:rFonts w:eastAsia="Times New Roman"/>
-          <w:b/>
-          <w:bCs/>
           <w:noProof/>
-          <w:color w:val="000000" w:themeColor="text1"/>
-          <w:sz w:val="32"/>
-          <w:szCs w:val="32"/>
           <w:lang w:eastAsia="en-GB"/>
         </w:rPr>
         <w:drawing>
-          <wp:anchor distT="0" distB="0" distL="114300" distR="114300" simplePos="0" relativeHeight="251712512" behindDoc="0" locked="0" layoutInCell="1" allowOverlap="1" wp14:anchorId="35285238" wp14:editId="66E7040F">
+          <wp:anchor distT="0" distB="0" distL="114300" distR="114300" simplePos="0" relativeHeight="251710464" behindDoc="0" locked="0" layoutInCell="1" allowOverlap="1" wp14:anchorId="7A84D144" wp14:editId="0A6FA4FD">
             <wp:simplePos x="0" y="0"/>
             <wp:positionH relativeFrom="column">
-              <wp:posOffset>495155</wp:posOffset>
+              <wp:posOffset>2946400</wp:posOffset>
             </wp:positionH>
             <wp:positionV relativeFrom="paragraph">
-              <wp:posOffset>5369560</wp:posOffset>
+              <wp:posOffset>163195</wp:posOffset>
             </wp:positionV>
             <wp:extent cx="2339975" cy="2339975"/>
             <wp:effectExtent l="0" t="0" r="0" b="0"/>
             <wp:wrapTopAndBottom/>
-            <wp:docPr id="29" name="Picture 29" descr="Chart, scatter chart&#10;&#10;Description automatically generated"/>
+            <wp:docPr id="36" name="Picture 36"/>
             <wp:cNvGraphicFramePr>
               <a:graphicFrameLocks xmlns:a="http://schemas.openxmlformats.org/drawingml/2006/main" noChangeAspect="1"/>
             </wp:cNvGraphicFramePr>
@@ -13749,11 +13640,11 @@
               <a:graphicData uri="http://schemas.openxmlformats.org/drawingml/2006/picture">
                 <pic:pic xmlns:pic="http://schemas.openxmlformats.org/drawingml/2006/picture">
                   <pic:nvPicPr>
-                    <pic:cNvPr id="29" name="Picture 29" descr="Chart, scatter chart&#10;&#10;Description automatically generated"/>
+                    <pic:cNvPr id="36" name="Picture 36"/>
                     <pic:cNvPicPr/>
                   </pic:nvPicPr>
                   <pic:blipFill>
-                    <a:blip r:embed="rId27">
+                    <a:blip r:embed="rId36">
                       <a:extLst>
                         <a:ext uri="{28A0092B-C50C-407E-A947-70E740481C1C}">
                           <a14:useLocalDpi xmlns:a14="http://schemas.microsoft.com/office/drawing/2010/main" val="0"/>
@@ -13792,18 +13683,18 @@
           <w:lang w:eastAsia="en-GB"/>
         </w:rPr>
         <w:drawing>
-          <wp:anchor distT="0" distB="0" distL="114300" distR="114300" simplePos="0" relativeHeight="251720704" behindDoc="0" locked="0" layoutInCell="1" allowOverlap="1" wp14:anchorId="4793ABDC" wp14:editId="0734ECCB">
+          <wp:anchor distT="0" distB="0" distL="114300" distR="114300" simplePos="0" relativeHeight="251709440" behindDoc="0" locked="0" layoutInCell="1" allowOverlap="1" wp14:anchorId="00426FB5" wp14:editId="3C5B2662">
             <wp:simplePos x="0" y="0"/>
             <wp:positionH relativeFrom="column">
-              <wp:posOffset>2778615</wp:posOffset>
+              <wp:posOffset>457200</wp:posOffset>
             </wp:positionH>
             <wp:positionV relativeFrom="paragraph">
-              <wp:posOffset>205105</wp:posOffset>
+              <wp:posOffset>163195</wp:posOffset>
             </wp:positionV>
-            <wp:extent cx="2339975" cy="1888490"/>
-            <wp:effectExtent l="0" t="0" r="0" b="3810"/>
+            <wp:extent cx="2339975" cy="2339975"/>
+            <wp:effectExtent l="0" t="0" r="0" b="0"/>
             <wp:wrapTopAndBottom/>
-            <wp:docPr id="30" name="Picture 30" descr="Chart, scatter chart&#10;&#10;Description automatically generated"/>
+            <wp:docPr id="35" name="Picture 35"/>
             <wp:cNvGraphicFramePr>
               <a:graphicFrameLocks xmlns:a="http://schemas.openxmlformats.org/drawingml/2006/main" noChangeAspect="1"/>
             </wp:cNvGraphicFramePr>
@@ -13811,85 +13702,11 @@
               <a:graphicData uri="http://schemas.openxmlformats.org/drawingml/2006/picture">
                 <pic:pic xmlns:pic="http://schemas.openxmlformats.org/drawingml/2006/picture">
                   <pic:nvPicPr>
-                    <pic:cNvPr id="30" name="Picture 30" descr="Chart, scatter chart&#10;&#10;Description automatically generated"/>
-                    <pic:cNvPicPr/>
-                  </pic:nvPicPr>
-                  <pic:blipFill rotWithShape="1">
-                    <a:blip r:embed="rId28">
-                      <a:extLst>
-                        <a:ext uri="{28A0092B-C50C-407E-A947-70E740481C1C}">
-                          <a14:useLocalDpi xmlns:a14="http://schemas.microsoft.com/office/drawing/2010/main" val="0"/>
-                        </a:ext>
-                      </a:extLst>
-                    </a:blip>
-                    <a:srcRect t="19291"/>
-                    <a:stretch/>
-                  </pic:blipFill>
-                  <pic:spPr bwMode="auto">
-                    <a:xfrm>
-                      <a:off x="0" y="0"/>
-                      <a:ext cx="2339975" cy="1888490"/>
-                    </a:xfrm>
-                    <a:prstGeom prst="rect">
-                      <a:avLst/>
-                    </a:prstGeom>
-                    <a:ln>
-                      <a:noFill/>
-                    </a:ln>
-                    <a:extLst>
-                      <a:ext uri="{53640926-AAD7-44D8-BBD7-CCE9431645EC}">
-                        <a14:shadowObscured xmlns:a14="http://schemas.microsoft.com/office/drawing/2010/main"/>
-                      </a:ext>
-                    </a:extLst>
-                  </pic:spPr>
-                </pic:pic>
-              </a:graphicData>
-            </a:graphic>
-            <wp14:sizeRelH relativeFrom="page">
-              <wp14:pctWidth>0</wp14:pctWidth>
-            </wp14:sizeRelH>
-            <wp14:sizeRelV relativeFrom="page">
-              <wp14:pctHeight>0</wp14:pctHeight>
-            </wp14:sizeRelV>
-          </wp:anchor>
-        </w:drawing>
-      </w:r>
-      <w:r>
-        <w:rPr>
-          <w:rFonts w:eastAsia="Times New Roman"/>
-          <w:b/>
-          <w:bCs/>
-          <w:noProof/>
-          <w:color w:val="000000" w:themeColor="text1"/>
-          <w:sz w:val="32"/>
-          <w:szCs w:val="32"/>
-          <w:lang w:eastAsia="en-GB"/>
-        </w:rPr>
-        <w:drawing>
-          <wp:anchor distT="0" distB="0" distL="114300" distR="114300" simplePos="0" relativeHeight="251713536" behindDoc="0" locked="0" layoutInCell="1" allowOverlap="1" wp14:anchorId="146CE15E" wp14:editId="300EA0C7">
-            <wp:simplePos x="0" y="0"/>
-            <wp:positionH relativeFrom="column">
-              <wp:posOffset>462280</wp:posOffset>
-            </wp:positionH>
-            <wp:positionV relativeFrom="paragraph">
-              <wp:posOffset>3422505</wp:posOffset>
-            </wp:positionV>
-            <wp:extent cx="2339975" cy="2339975"/>
-            <wp:effectExtent l="0" t="0" r="0" b="0"/>
-            <wp:wrapTopAndBottom/>
-            <wp:docPr id="31" name="Picture 31" descr="Chart, scatter chart&#10;&#10;Description automatically generated"/>
-            <wp:cNvGraphicFramePr>
-              <a:graphicFrameLocks xmlns:a="http://schemas.openxmlformats.org/drawingml/2006/main" noChangeAspect="1"/>
-            </wp:cNvGraphicFramePr>
-            <a:graphic xmlns:a="http://schemas.openxmlformats.org/drawingml/2006/main">
-              <a:graphicData uri="http://schemas.openxmlformats.org/drawingml/2006/picture">
-                <pic:pic xmlns:pic="http://schemas.openxmlformats.org/drawingml/2006/picture">
-                  <pic:nvPicPr>
-                    <pic:cNvPr id="31" name="Picture 31" descr="Chart, scatter chart&#10;&#10;Description automatically generated"/>
+                    <pic:cNvPr id="35" name="Picture 35"/>
                     <pic:cNvPicPr/>
                   </pic:nvPicPr>
                   <pic:blipFill>
-                    <a:blip r:embed="rId29">
+                    <a:blip r:embed="rId37">
                       <a:extLst>
                         <a:ext uri="{28A0092B-C50C-407E-A947-70E740481C1C}">
                           <a14:useLocalDpi xmlns:a14="http://schemas.microsoft.com/office/drawing/2010/main" val="0"/>
@@ -13923,322 +13740,12 @@
       </w:r>
       <w:r>
         <w:rPr>
-          <w:rFonts w:eastAsia="Times New Roman"/>
-          <w:noProof/>
-          <w:lang w:eastAsia="en-GB"/>
-        </w:rPr>
-        <w:drawing>
-          <wp:anchor distT="0" distB="0" distL="114300" distR="114300" simplePos="0" relativeHeight="251714560" behindDoc="0" locked="0" layoutInCell="1" allowOverlap="1" wp14:anchorId="3C3AACAA" wp14:editId="00A92750">
-            <wp:simplePos x="0" y="0"/>
-            <wp:positionH relativeFrom="column">
-              <wp:posOffset>462891</wp:posOffset>
-            </wp:positionH>
-            <wp:positionV relativeFrom="paragraph">
-              <wp:posOffset>1571706</wp:posOffset>
-            </wp:positionV>
-            <wp:extent cx="2339975" cy="2339975"/>
-            <wp:effectExtent l="0" t="0" r="0" b="0"/>
-            <wp:wrapTopAndBottom/>
-            <wp:docPr id="32" name="Picture 32" descr="Chart, scatter chart&#10;&#10;Description automatically generated"/>
-            <wp:cNvGraphicFramePr>
-              <a:graphicFrameLocks xmlns:a="http://schemas.openxmlformats.org/drawingml/2006/main" noChangeAspect="1"/>
-            </wp:cNvGraphicFramePr>
-            <a:graphic xmlns:a="http://schemas.openxmlformats.org/drawingml/2006/main">
-              <a:graphicData uri="http://schemas.openxmlformats.org/drawingml/2006/picture">
-                <pic:pic xmlns:pic="http://schemas.openxmlformats.org/drawingml/2006/picture">
-                  <pic:nvPicPr>
-                    <pic:cNvPr id="32" name="Picture 32" descr="Chart, scatter chart&#10;&#10;Description automatically generated"/>
-                    <pic:cNvPicPr/>
-                  </pic:nvPicPr>
-                  <pic:blipFill>
-                    <a:blip r:embed="rId30">
-                      <a:extLst>
-                        <a:ext uri="{28A0092B-C50C-407E-A947-70E740481C1C}">
-                          <a14:useLocalDpi xmlns:a14="http://schemas.microsoft.com/office/drawing/2010/main" val="0"/>
-                        </a:ext>
-                      </a:extLst>
-                    </a:blip>
-                    <a:stretch>
-                      <a:fillRect/>
-                    </a:stretch>
-                  </pic:blipFill>
-                  <pic:spPr>
-                    <a:xfrm>
-                      <a:off x="0" y="0"/>
-                      <a:ext cx="2339975" cy="2339975"/>
-                    </a:xfrm>
-                    <a:prstGeom prst="rect">
-                      <a:avLst/>
-                    </a:prstGeom>
-                  </pic:spPr>
-                </pic:pic>
-              </a:graphicData>
-            </a:graphic>
-            <wp14:sizeRelH relativeFrom="page">
-              <wp14:pctWidth>0</wp14:pctWidth>
-            </wp14:sizeRelH>
-            <wp14:sizeRelV relativeFrom="page">
-              <wp14:pctHeight>0</wp14:pctHeight>
-            </wp14:sizeRelV>
-          </wp:anchor>
-        </w:drawing>
-      </w:r>
-      <w:r>
-        <w:rPr>
-          <w:rFonts w:eastAsia="Times New Roman"/>
-          <w:noProof/>
-          <w:lang w:eastAsia="en-GB"/>
-        </w:rPr>
-        <w:drawing>
-          <wp:anchor distT="0" distB="0" distL="114300" distR="114300" simplePos="0" relativeHeight="251717632" behindDoc="0" locked="0" layoutInCell="1" allowOverlap="1" wp14:anchorId="59D54D7A" wp14:editId="670A23C6">
-            <wp:simplePos x="0" y="0"/>
-            <wp:positionH relativeFrom="column">
-              <wp:posOffset>462947</wp:posOffset>
-            </wp:positionH>
-            <wp:positionV relativeFrom="paragraph">
-              <wp:posOffset>194149</wp:posOffset>
-            </wp:positionV>
-            <wp:extent cx="2339975" cy="1899920"/>
-            <wp:effectExtent l="0" t="0" r="0" b="5080"/>
-            <wp:wrapTopAndBottom/>
-            <wp:docPr id="34" name="Picture 34" descr="Chart, scatter chart&#10;&#10;Description automatically generated"/>
-            <wp:cNvGraphicFramePr>
-              <a:graphicFrameLocks xmlns:a="http://schemas.openxmlformats.org/drawingml/2006/main" noChangeAspect="1"/>
-            </wp:cNvGraphicFramePr>
-            <a:graphic xmlns:a="http://schemas.openxmlformats.org/drawingml/2006/main">
-              <a:graphicData uri="http://schemas.openxmlformats.org/drawingml/2006/picture">
-                <pic:pic xmlns:pic="http://schemas.openxmlformats.org/drawingml/2006/picture">
-                  <pic:nvPicPr>
-                    <pic:cNvPr id="34" name="Picture 34" descr="Chart, scatter chart&#10;&#10;Description automatically generated"/>
-                    <pic:cNvPicPr/>
-                  </pic:nvPicPr>
-                  <pic:blipFill rotWithShape="1">
-                    <a:blip r:embed="rId31">
-                      <a:extLst>
-                        <a:ext uri="{28A0092B-C50C-407E-A947-70E740481C1C}">
-                          <a14:useLocalDpi xmlns:a14="http://schemas.microsoft.com/office/drawing/2010/main" val="0"/>
-                        </a:ext>
-                      </a:extLst>
-                    </a:blip>
-                    <a:srcRect t="18797"/>
-                    <a:stretch/>
-                  </pic:blipFill>
-                  <pic:spPr bwMode="auto">
-                    <a:xfrm>
-                      <a:off x="0" y="0"/>
-                      <a:ext cx="2339975" cy="1899920"/>
-                    </a:xfrm>
-                    <a:prstGeom prst="rect">
-                      <a:avLst/>
-                    </a:prstGeom>
-                    <a:ln>
-                      <a:noFill/>
-                    </a:ln>
-                    <a:extLst>
-                      <a:ext uri="{53640926-AAD7-44D8-BBD7-CCE9431645EC}">
-                        <a14:shadowObscured xmlns:a14="http://schemas.microsoft.com/office/drawing/2010/main"/>
-                      </a:ext>
-                    </a:extLst>
-                  </pic:spPr>
-                </pic:pic>
-              </a:graphicData>
-            </a:graphic>
-            <wp14:sizeRelH relativeFrom="page">
-              <wp14:pctWidth>0</wp14:pctWidth>
-            </wp14:sizeRelH>
-            <wp14:sizeRelV relativeFrom="page">
-              <wp14:pctHeight>0</wp14:pctHeight>
-            </wp14:sizeRelV>
-          </wp:anchor>
-        </w:drawing>
-      </w:r>
-    </w:p>
-    <w:p>
-      <w:pPr>
-        <w:spacing w:line="240" w:lineRule="auto"/>
-        <w:jc w:val="left"/>
-        <w:rPr>
-          <w:rFonts w:eastAsia="Times New Roman"/>
-          <w:b/>
-          <w:bCs/>
-          <w:lang w:eastAsia="en-GB"/>
-        </w:rPr>
-      </w:pPr>
-      <w:r>
-        <w:rPr>
-          <w:rFonts w:eastAsia="Times New Roman"/>
-          <w:lang w:eastAsia="en-GB"/>
-        </w:rPr>
-        <w:br w:type="page"/>
-      </w:r>
-    </w:p>
-    <w:p>
-      <w:pPr>
-        <w:keepNext/>
-        <w:spacing w:line="240" w:lineRule="auto"/>
-        <w:jc w:val="center"/>
-      </w:pPr>
-      <w:r>
-        <w:rPr>
-          <w:noProof/>
-        </w:rPr>
-        <w:lastRenderedPageBreak/>
-        <w:drawing>
-          <wp:inline distT="0" distB="0" distL="0" distR="0" wp14:anchorId="59DA6CF4" wp14:editId="115B767A">
-            <wp:extent cx="4572000" cy="2434922"/>
-            <wp:effectExtent l="0" t="0" r="0" b="3810"/>
-            <wp:docPr id="25" name="Picture 25" descr="Chart&#10;&#10;Description automatically generated"/>
-            <wp:cNvGraphicFramePr>
-              <a:graphicFrameLocks xmlns:a="http://schemas.openxmlformats.org/drawingml/2006/main" noChangeAspect="1"/>
-            </wp:cNvGraphicFramePr>
-            <a:graphic xmlns:a="http://schemas.openxmlformats.org/drawingml/2006/main">
-              <a:graphicData uri="http://schemas.openxmlformats.org/drawingml/2006/picture">
-                <pic:pic xmlns:pic="http://schemas.openxmlformats.org/drawingml/2006/picture">
-                  <pic:nvPicPr>
-                    <pic:cNvPr id="25" name="Picture 25" descr="Chart&#10;&#10;Description automatically generated"/>
-                    <pic:cNvPicPr/>
-                  </pic:nvPicPr>
-                  <pic:blipFill>
-                    <a:blip r:embed="rId32">
-                      <a:extLst>
-                        <a:ext uri="{28A0092B-C50C-407E-A947-70E740481C1C}">
-                          <a14:useLocalDpi xmlns:a14="http://schemas.microsoft.com/office/drawing/2010/main" val="0"/>
-                        </a:ext>
-                      </a:extLst>
-                    </a:blip>
-                    <a:stretch>
-                      <a:fillRect/>
-                    </a:stretch>
-                  </pic:blipFill>
-                  <pic:spPr>
-                    <a:xfrm>
-                      <a:off x="0" y="0"/>
-                      <a:ext cx="4597054" cy="2448265"/>
-                    </a:xfrm>
-                    <a:prstGeom prst="rect">
-                      <a:avLst/>
-                    </a:prstGeom>
-                  </pic:spPr>
-                </pic:pic>
-              </a:graphicData>
-            </a:graphic>
-          </wp:inline>
-        </w:drawing>
-      </w:r>
-    </w:p>
-    <w:p>
-      <w:pPr>
-        <w:pStyle w:val="Caption"/>
-      </w:pPr>
-      <w:r>
-        <w:t>Figure C</w:t>
-      </w:r>
-      <w:r>
-        <w:t>2</w:t>
-      </w:r>
-      <w:r>
-        <w:t xml:space="preserve">. </w:t>
-      </w:r>
-      <w:r>
-        <w:t>Cross sectional plo</w:t>
-      </w:r>
-      <w:r>
-        <w:t xml:space="preserve">t displaying </w:t>
-      </w:r>
-      <w:r>
-        <w:t>the fit of a model with an interaction between % edge habitat and elevation on % recessed marsh. Continuous elevation data are placed into one of three cross-sections: 10</w:t>
-      </w:r>
-      <w:r>
-        <w:rPr>
-          <w:vertAlign w:val="superscript"/>
-        </w:rPr>
-        <w:t>th</w:t>
-      </w:r>
-      <w:r>
-        <w:t xml:space="preserve"> percentile (red), 50</w:t>
-      </w:r>
-      <w:r>
-        <w:rPr>
-          <w:vertAlign w:val="superscript"/>
-        </w:rPr>
-        <w:t>th</w:t>
-      </w:r>
-      <w:r>
-        <w:t xml:space="preserve"> percentile (green), and 90</w:t>
-      </w:r>
-      <w:r>
-        <w:rPr>
-          <w:vertAlign w:val="superscript"/>
-        </w:rPr>
-        <w:t>th</w:t>
-      </w:r>
-      <w:r>
-        <w:t xml:space="preserve"> percentile (blue). </w:t>
-      </w:r>
-      <w:r>
-        <w:t xml:space="preserve">The expected value is displayed </w:t>
-      </w:r>
-      <w:r>
-        <w:t>by regression lines, surrounded by 95% confidence intervals. Positive and negative residuals are located on the top and bottom axes.</w:t>
-      </w:r>
-    </w:p>
-    <w:p>
-      <w:pPr>
-        <w:spacing w:line="240" w:lineRule="auto"/>
-        <w:jc w:val="center"/>
-        <w:rPr>
-          <w:rFonts w:eastAsia="Times New Roman"/>
-          <w:b/>
-          <w:bCs/>
-          <w:color w:val="000000" w:themeColor="text1"/>
-          <w:sz w:val="32"/>
-          <w:szCs w:val="32"/>
-          <w:lang w:eastAsia="en-GB"/>
-        </w:rPr>
-      </w:pPr>
-      <w:r>
-        <w:rPr>
-          <w:rFonts w:eastAsia="Times New Roman"/>
-          <w:lang w:eastAsia="en-GB"/>
-        </w:rPr>
-        <w:br w:type="page"/>
-      </w:r>
-    </w:p>
-    <w:p>
-      <w:pPr>
-        <w:pStyle w:val="Heading1"/>
-        <w:numPr>
-          <w:ilvl w:val="0"/>
-          <w:numId w:val="0"/>
-        </w:numPr>
-        <w:rPr>
-          <w:rFonts w:eastAsia="Times New Roman"/>
-          <w:lang w:eastAsia="en-GB"/>
-        </w:rPr>
-      </w:pPr>
-      <w:r>
-        <w:rPr>
-          <w:rFonts w:eastAsia="Times New Roman"/>
-          <w:lang w:eastAsia="en-GB"/>
-        </w:rPr>
-        <w:lastRenderedPageBreak/>
-        <w:t>Appendix D. Relative % Cover Model Visualizations</w:t>
-      </w:r>
-    </w:p>
-    <w:p>
-      <w:pPr>
-        <w:rPr>
-          <w:lang w:eastAsia="en-GB"/>
-        </w:rPr>
-      </w:pPr>
-      <w:r>
-        <w:rPr>
           <w:noProof/>
         </w:rPr>
         <mc:AlternateContent>
           <mc:Choice Requires="wps">
             <w:drawing>
-              <wp:anchor distT="0" distB="0" distL="114300" distR="114300" simplePos="0" relativeHeight="251707392" behindDoc="0" locked="0" layoutInCell="1" allowOverlap="1" wp14:anchorId="03490F0C" wp14:editId="230CB722">
+              <wp:anchor distT="0" distB="0" distL="114300" distR="114300" simplePos="0" relativeHeight="251707392" behindDoc="0" locked="0" layoutInCell="1" allowOverlap="1" wp14:anchorId="03490F0C" wp14:editId="270E41E5">
                 <wp:simplePos x="0" y="0"/>
                 <wp:positionH relativeFrom="column">
                   <wp:posOffset>355600</wp:posOffset>
@@ -14379,326 +13886,6 @@
           </mc:Fallback>
         </mc:AlternateContent>
       </w:r>
-      <w:r>
-        <w:rPr>
-          <w:rFonts w:eastAsia="Times New Roman"/>
-          <w:noProof/>
-          <w:lang w:eastAsia="en-GB"/>
-        </w:rPr>
-        <w:drawing>
-          <wp:anchor distT="0" distB="0" distL="114300" distR="114300" simplePos="0" relativeHeight="251710464" behindDoc="0" locked="0" layoutInCell="1" allowOverlap="1" wp14:anchorId="7A84D144" wp14:editId="0B464D36">
-            <wp:simplePos x="0" y="0"/>
-            <wp:positionH relativeFrom="column">
-              <wp:posOffset>2943860</wp:posOffset>
-            </wp:positionH>
-            <wp:positionV relativeFrom="paragraph">
-              <wp:posOffset>165100</wp:posOffset>
-            </wp:positionV>
-            <wp:extent cx="2339975" cy="2339975"/>
-            <wp:effectExtent l="0" t="0" r="0" b="0"/>
-            <wp:wrapTopAndBottom/>
-            <wp:docPr id="36" name="Picture 36" descr="Chart, scatter chart&#10;&#10;Description automatically generated"/>
-            <wp:cNvGraphicFramePr>
-              <a:graphicFrameLocks xmlns:a="http://schemas.openxmlformats.org/drawingml/2006/main" noChangeAspect="1"/>
-            </wp:cNvGraphicFramePr>
-            <a:graphic xmlns:a="http://schemas.openxmlformats.org/drawingml/2006/main">
-              <a:graphicData uri="http://schemas.openxmlformats.org/drawingml/2006/picture">
-                <pic:pic xmlns:pic="http://schemas.openxmlformats.org/drawingml/2006/picture">
-                  <pic:nvPicPr>
-                    <pic:cNvPr id="36" name="Picture 36" descr="Chart, scatter chart&#10;&#10;Description automatically generated"/>
-                    <pic:cNvPicPr/>
-                  </pic:nvPicPr>
-                  <pic:blipFill>
-                    <a:blip r:embed="rId33">
-                      <a:extLst>
-                        <a:ext uri="{28A0092B-C50C-407E-A947-70E740481C1C}">
-                          <a14:useLocalDpi xmlns:a14="http://schemas.microsoft.com/office/drawing/2010/main" val="0"/>
-                        </a:ext>
-                      </a:extLst>
-                    </a:blip>
-                    <a:stretch>
-                      <a:fillRect/>
-                    </a:stretch>
-                  </pic:blipFill>
-                  <pic:spPr>
-                    <a:xfrm>
-                      <a:off x="0" y="0"/>
-                      <a:ext cx="2339975" cy="2339975"/>
-                    </a:xfrm>
-                    <a:prstGeom prst="rect">
-                      <a:avLst/>
-                    </a:prstGeom>
-                  </pic:spPr>
-                </pic:pic>
-              </a:graphicData>
-            </a:graphic>
-            <wp14:sizeRelH relativeFrom="page">
-              <wp14:pctWidth>0</wp14:pctWidth>
-            </wp14:sizeRelH>
-            <wp14:sizeRelV relativeFrom="page">
-              <wp14:pctHeight>0</wp14:pctHeight>
-            </wp14:sizeRelV>
-          </wp:anchor>
-        </w:drawing>
-      </w:r>
-      <w:r>
-        <w:rPr>
-          <w:rFonts w:eastAsia="Times New Roman"/>
-          <w:noProof/>
-          <w:lang w:eastAsia="en-GB"/>
-        </w:rPr>
-        <w:drawing>
-          <wp:anchor distT="0" distB="0" distL="114300" distR="114300" simplePos="0" relativeHeight="251709440" behindDoc="0" locked="0" layoutInCell="1" allowOverlap="1" wp14:anchorId="00426FB5" wp14:editId="14B55338">
-            <wp:simplePos x="0" y="0"/>
-            <wp:positionH relativeFrom="column">
-              <wp:posOffset>457200</wp:posOffset>
-            </wp:positionH>
-            <wp:positionV relativeFrom="paragraph">
-              <wp:posOffset>165100</wp:posOffset>
-            </wp:positionV>
-            <wp:extent cx="2339975" cy="2339975"/>
-            <wp:effectExtent l="0" t="0" r="0" b="0"/>
-            <wp:wrapTopAndBottom/>
-            <wp:docPr id="35" name="Picture 35" descr="Chart, scatter chart&#10;&#10;Description automatically generated"/>
-            <wp:cNvGraphicFramePr>
-              <a:graphicFrameLocks xmlns:a="http://schemas.openxmlformats.org/drawingml/2006/main" noChangeAspect="1"/>
-            </wp:cNvGraphicFramePr>
-            <a:graphic xmlns:a="http://schemas.openxmlformats.org/drawingml/2006/main">
-              <a:graphicData uri="http://schemas.openxmlformats.org/drawingml/2006/picture">
-                <pic:pic xmlns:pic="http://schemas.openxmlformats.org/drawingml/2006/picture">
-                  <pic:nvPicPr>
-                    <pic:cNvPr id="35" name="Picture 35" descr="Chart, scatter chart&#10;&#10;Description automatically generated"/>
-                    <pic:cNvPicPr/>
-                  </pic:nvPicPr>
-                  <pic:blipFill>
-                    <a:blip r:embed="rId34">
-                      <a:extLst>
-                        <a:ext uri="{28A0092B-C50C-407E-A947-70E740481C1C}">
-                          <a14:useLocalDpi xmlns:a14="http://schemas.microsoft.com/office/drawing/2010/main" val="0"/>
-                        </a:ext>
-                      </a:extLst>
-                    </a:blip>
-                    <a:stretch>
-                      <a:fillRect/>
-                    </a:stretch>
-                  </pic:blipFill>
-                  <pic:spPr>
-                    <a:xfrm>
-                      <a:off x="0" y="0"/>
-                      <a:ext cx="2339975" cy="2339975"/>
-                    </a:xfrm>
-                    <a:prstGeom prst="rect">
-                      <a:avLst/>
-                    </a:prstGeom>
-                  </pic:spPr>
-                </pic:pic>
-              </a:graphicData>
-            </a:graphic>
-            <wp14:sizeRelH relativeFrom="page">
-              <wp14:pctWidth>0</wp14:pctWidth>
-            </wp14:sizeRelH>
-            <wp14:sizeRelV relativeFrom="page">
-              <wp14:pctHeight>0</wp14:pctHeight>
-            </wp14:sizeRelV>
-          </wp:anchor>
-        </w:drawing>
-      </w:r>
-      <w:r>
-        <w:rPr>
-          <w:rFonts w:eastAsia="Times New Roman"/>
-          <w:b/>
-          <w:bCs/>
-          <w:noProof/>
-          <w:color w:val="000000" w:themeColor="text1"/>
-          <w:sz w:val="32"/>
-          <w:szCs w:val="32"/>
-          <w:lang w:eastAsia="en-GB"/>
-        </w:rPr>
-        <w:drawing>
-          <wp:anchor distT="0" distB="0" distL="114300" distR="114300" simplePos="0" relativeHeight="251705344" behindDoc="0" locked="0" layoutInCell="1" allowOverlap="1" wp14:anchorId="4C81247E" wp14:editId="04B451DE">
-            <wp:simplePos x="0" y="0"/>
-            <wp:positionH relativeFrom="column">
-              <wp:posOffset>1645920</wp:posOffset>
-            </wp:positionH>
-            <wp:positionV relativeFrom="paragraph">
-              <wp:posOffset>3892550</wp:posOffset>
-            </wp:positionV>
-            <wp:extent cx="2339975" cy="2339975"/>
-            <wp:effectExtent l="0" t="0" r="0" b="0"/>
-            <wp:wrapTopAndBottom/>
-            <wp:docPr id="6" name="Picture 6" descr="Chart, scatter chart&#10;&#10;Description automatically generated"/>
-            <wp:cNvGraphicFramePr>
-              <a:graphicFrameLocks xmlns:a="http://schemas.openxmlformats.org/drawingml/2006/main" noChangeAspect="1"/>
-            </wp:cNvGraphicFramePr>
-            <a:graphic xmlns:a="http://schemas.openxmlformats.org/drawingml/2006/main">
-              <a:graphicData uri="http://schemas.openxmlformats.org/drawingml/2006/picture">
-                <pic:pic xmlns:pic="http://schemas.openxmlformats.org/drawingml/2006/picture">
-                  <pic:nvPicPr>
-                    <pic:cNvPr id="6" name="Picture 6" descr="Chart, scatter chart&#10;&#10;Description automatically generated"/>
-                    <pic:cNvPicPr/>
-                  </pic:nvPicPr>
-                  <pic:blipFill>
-                    <a:blip r:embed="rId35">
-                      <a:extLst>
-                        <a:ext uri="{28A0092B-C50C-407E-A947-70E740481C1C}">
-                          <a14:useLocalDpi xmlns:a14="http://schemas.microsoft.com/office/drawing/2010/main" val="0"/>
-                        </a:ext>
-                      </a:extLst>
-                    </a:blip>
-                    <a:stretch>
-                      <a:fillRect/>
-                    </a:stretch>
-                  </pic:blipFill>
-                  <pic:spPr>
-                    <a:xfrm>
-                      <a:off x="0" y="0"/>
-                      <a:ext cx="2339975" cy="2339975"/>
-                    </a:xfrm>
-                    <a:prstGeom prst="rect">
-                      <a:avLst/>
-                    </a:prstGeom>
-                  </pic:spPr>
-                </pic:pic>
-              </a:graphicData>
-            </a:graphic>
-            <wp14:sizeRelH relativeFrom="page">
-              <wp14:pctWidth>0</wp14:pctWidth>
-            </wp14:sizeRelH>
-            <wp14:sizeRelV relativeFrom="page">
-              <wp14:pctHeight>0</wp14:pctHeight>
-            </wp14:sizeRelV>
-          </wp:anchor>
-        </w:drawing>
-      </w:r>
-      <w:r>
-        <w:rPr>
-          <w:rFonts w:eastAsia="Times New Roman"/>
-          <w:b/>
-          <w:bCs/>
-          <w:noProof/>
-          <w:color w:val="000000" w:themeColor="text1"/>
-          <w:sz w:val="32"/>
-          <w:szCs w:val="32"/>
-          <w:lang w:eastAsia="en-GB"/>
-        </w:rPr>
-        <w:drawing>
-          <wp:anchor distT="0" distB="0" distL="114300" distR="114300" simplePos="0" relativeHeight="251708416" behindDoc="0" locked="0" layoutInCell="1" allowOverlap="1" wp14:anchorId="147651D7" wp14:editId="43DCB263">
-            <wp:simplePos x="0" y="0"/>
-            <wp:positionH relativeFrom="column">
-              <wp:posOffset>2943860</wp:posOffset>
-            </wp:positionH>
-            <wp:positionV relativeFrom="paragraph">
-              <wp:posOffset>2012315</wp:posOffset>
-            </wp:positionV>
-            <wp:extent cx="2339975" cy="2339975"/>
-            <wp:effectExtent l="0" t="0" r="0" b="0"/>
-            <wp:wrapTopAndBottom/>
-            <wp:docPr id="8" name="Picture 8" descr="Chart, scatter chart&#10;&#10;Description automatically generated"/>
-            <wp:cNvGraphicFramePr>
-              <a:graphicFrameLocks xmlns:a="http://schemas.openxmlformats.org/drawingml/2006/main" noChangeAspect="1"/>
-            </wp:cNvGraphicFramePr>
-            <a:graphic xmlns:a="http://schemas.openxmlformats.org/drawingml/2006/main">
-              <a:graphicData uri="http://schemas.openxmlformats.org/drawingml/2006/picture">
-                <pic:pic xmlns:pic="http://schemas.openxmlformats.org/drawingml/2006/picture">
-                  <pic:nvPicPr>
-                    <pic:cNvPr id="8" name="Picture 8" descr="Chart, scatter chart&#10;&#10;Description automatically generated"/>
-                    <pic:cNvPicPr/>
-                  </pic:nvPicPr>
-                  <pic:blipFill>
-                    <a:blip r:embed="rId36">
-                      <a:extLst>
-                        <a:ext uri="{28A0092B-C50C-407E-A947-70E740481C1C}">
-                          <a14:useLocalDpi xmlns:a14="http://schemas.microsoft.com/office/drawing/2010/main" val="0"/>
-                        </a:ext>
-                      </a:extLst>
-                    </a:blip>
-                    <a:stretch>
-                      <a:fillRect/>
-                    </a:stretch>
-                  </pic:blipFill>
-                  <pic:spPr>
-                    <a:xfrm>
-                      <a:off x="0" y="0"/>
-                      <a:ext cx="2339975" cy="2339975"/>
-                    </a:xfrm>
-                    <a:prstGeom prst="rect">
-                      <a:avLst/>
-                    </a:prstGeom>
-                  </pic:spPr>
-                </pic:pic>
-              </a:graphicData>
-            </a:graphic>
-            <wp14:sizeRelH relativeFrom="page">
-              <wp14:pctWidth>0</wp14:pctWidth>
-            </wp14:sizeRelH>
-            <wp14:sizeRelV relativeFrom="page">
-              <wp14:pctHeight>0</wp14:pctHeight>
-            </wp14:sizeRelV>
-          </wp:anchor>
-        </w:drawing>
-      </w:r>
-      <w:r>
-        <w:rPr>
-          <w:rFonts w:eastAsia="Times New Roman"/>
-          <w:noProof/>
-          <w:lang w:eastAsia="en-GB"/>
-        </w:rPr>
-        <w:drawing>
-          <wp:anchor distT="0" distB="0" distL="114300" distR="114300" simplePos="0" relativeHeight="251706368" behindDoc="0" locked="0" layoutInCell="1" allowOverlap="1" wp14:anchorId="7496849C" wp14:editId="67C38B79">
-            <wp:simplePos x="0" y="0"/>
-            <wp:positionH relativeFrom="column">
-              <wp:posOffset>457835</wp:posOffset>
-            </wp:positionH>
-            <wp:positionV relativeFrom="paragraph">
-              <wp:posOffset>2012418</wp:posOffset>
-            </wp:positionV>
-            <wp:extent cx="2339975" cy="2339975"/>
-            <wp:effectExtent l="0" t="0" r="0" b="0"/>
-            <wp:wrapTopAndBottom/>
-            <wp:docPr id="1" name="Picture 1" descr="Chart, scatter chart&#10;&#10;Description automatically generated"/>
-            <wp:cNvGraphicFramePr>
-              <a:graphicFrameLocks xmlns:a="http://schemas.openxmlformats.org/drawingml/2006/main" noChangeAspect="1"/>
-            </wp:cNvGraphicFramePr>
-            <a:graphic xmlns:a="http://schemas.openxmlformats.org/drawingml/2006/main">
-              <a:graphicData uri="http://schemas.openxmlformats.org/drawingml/2006/picture">
-                <pic:pic xmlns:pic="http://schemas.openxmlformats.org/drawingml/2006/picture">
-                  <pic:nvPicPr>
-                    <pic:cNvPr id="1" name="Picture 1" descr="Chart, scatter chart&#10;&#10;Description automatically generated"/>
-                    <pic:cNvPicPr/>
-                  </pic:nvPicPr>
-                  <pic:blipFill>
-                    <a:blip r:embed="rId37">
-                      <a:extLst>
-                        <a:ext uri="{28A0092B-C50C-407E-A947-70E740481C1C}">
-                          <a14:useLocalDpi xmlns:a14="http://schemas.microsoft.com/office/drawing/2010/main" val="0"/>
-                        </a:ext>
-                      </a:extLst>
-                    </a:blip>
-                    <a:stretch>
-                      <a:fillRect/>
-                    </a:stretch>
-                  </pic:blipFill>
-                  <pic:spPr>
-                    <a:xfrm>
-                      <a:off x="0" y="0"/>
-                      <a:ext cx="2339975" cy="2339975"/>
-                    </a:xfrm>
-                    <a:prstGeom prst="rect">
-                      <a:avLst/>
-                    </a:prstGeom>
-                  </pic:spPr>
-                </pic:pic>
-              </a:graphicData>
-            </a:graphic>
-            <wp14:sizeRelH relativeFrom="page">
-              <wp14:pctWidth>0</wp14:pctWidth>
-            </wp14:sizeRelH>
-            <wp14:sizeRelV relativeFrom="page">
-              <wp14:pctHeight>0</wp14:pctHeight>
-            </wp14:sizeRelV>
-          </wp:anchor>
-        </w:drawing>
-      </w:r>
     </w:p>
     <w:p>
       <w:pPr>
@@ -14741,8 +13928,8 @@
         </w:rPr>
         <w:lastRenderedPageBreak/>
         <w:drawing>
-          <wp:inline distT="0" distB="0" distL="0" distR="0" wp14:anchorId="23CD9DA9" wp14:editId="05214B5E">
-            <wp:extent cx="4569208" cy="2433600"/>
+          <wp:inline distT="0" distB="0" distL="0" distR="0" wp14:anchorId="23CD9DA9" wp14:editId="2B3D9A02">
+            <wp:extent cx="4569208" cy="2433599"/>
             <wp:effectExtent l="0" t="0" r="3175" b="5080"/>
             <wp:docPr id="39" name="Picture 39"/>
             <wp:cNvGraphicFramePr>
@@ -14770,7 +13957,7 @@
                   <pic:spPr>
                     <a:xfrm>
                       <a:off x="0" y="0"/>
-                      <a:ext cx="4569208" cy="2433600"/>
+                      <a:ext cx="4569208" cy="2433599"/>
                     </a:xfrm>
                     <a:prstGeom prst="rect">
                       <a:avLst/>
@@ -14794,8 +13981,8 @@
           <w:lang w:eastAsia="en-GB"/>
         </w:rPr>
         <w:drawing>
-          <wp:inline distT="0" distB="0" distL="0" distR="0" wp14:anchorId="6285B6B3" wp14:editId="03C99EB9">
-            <wp:extent cx="4569208" cy="2433600"/>
+          <wp:inline distT="0" distB="0" distL="0" distR="0" wp14:anchorId="6285B6B3" wp14:editId="3289D34B">
+            <wp:extent cx="4569208" cy="2433599"/>
             <wp:effectExtent l="0" t="0" r="3175" b="5080"/>
             <wp:docPr id="38" name="Picture 38"/>
             <wp:cNvGraphicFramePr>
@@ -14823,7 +14010,7 @@
                   <pic:spPr>
                     <a:xfrm>
                       <a:off x="0" y="0"/>
-                      <a:ext cx="4569208" cy="2433600"/>
+                      <a:ext cx="4569208" cy="2433599"/>
                     </a:xfrm>
                     <a:prstGeom prst="rect">
                       <a:avLst/>
@@ -49282,7 +48469,7 @@
   <w:abstractNum w:abstractNumId="13" w15:restartNumberingAfterBreak="0">
     <w:nsid w:val="5FB27F3C"/>
     <w:multiLevelType w:val="multilevel"/>
-    <w:tmpl w:val="64E048CA"/>
+    <w:tmpl w:val="9C8AE652"/>
     <w:lvl w:ilvl="0">
       <w:start w:val="1"/>
       <w:numFmt w:val="decimal"/>
@@ -51994,6 +51181,35 @@
 </file>
 
 <file path=customXml/item1.xml><?xml version="1.0" encoding="utf-8"?>
+<b:Sources xmlns:b="http://schemas.openxmlformats.org/officeDocument/2006/bibliography" xmlns="http://schemas.openxmlformats.org/officeDocument/2006/bibliography" SelectedStyle="/APASixthEditionOfficeOnline.xsl" StyleName="APA" Version="6"/>
+</file>
+
+<file path=customXml/item2.xml><?xml version="1.0" encoding="utf-8"?>
+<p:properties xmlns:p="http://schemas.microsoft.com/office/2006/metadata/properties" xmlns:xsi="http://www.w3.org/2001/XMLSchema-instance" xmlns:pc="http://schemas.microsoft.com/office/infopath/2007/PartnerControls">
+  <documentManagement>
+    <Authors xmlns="36490c9d-2490-4592-8806-263b5593b936" xsi:nil="true"/>
+    <_ip_UnifiedCompliancePolicyUIAction xmlns="http://schemas.microsoft.com/sharepoint/v3" xsi:nil="true"/>
+    <PublicationTitle xmlns="36490c9d-2490-4592-8806-263b5593b936" xsi:nil="true"/>
+    <Year xmlns="36490c9d-2490-4592-8806-263b5593b936" xsi:nil="true"/>
+    <DUCPjctNumber xmlns="36490c9d-2490-4592-8806-263b5593b936" xsi:nil="true"/>
+    <_ip_UnifiedCompliancePolicyProperties xmlns="http://schemas.microsoft.com/sharepoint/v3" xsi:nil="true"/>
+    <DocumentCategory xmlns="36490c9d-2490-4592-8806-263b5593b936" xsi:nil="true"/>
+    <AXPjctNumber xmlns="36490c9d-2490-4592-8806-263b5593b936" xsi:nil="true"/>
+    <Comment xmlns="36490c9d-2490-4592-8806-263b5593b936" xsi:nil="true"/>
+  </documentManagement>
+</p:properties>
+</file>
+
+<file path=customXml/item3.xml><?xml version="1.0" encoding="utf-8"?>
+<?mso-contentType ?>
+<FormTemplates xmlns="http://schemas.microsoft.com/sharepoint/v3/contenttype/forms">
+  <Display>DocumentLibraryForm</Display>
+  <Edit>DocumentLibraryForm</Edit>
+  <New>DocumentLibraryForm</New>
+</FormTemplates>
+</file>
+
+<file path=customXml/item4.xml><?xml version="1.0" encoding="utf-8"?>
 <ct:contentTypeSchema xmlns:ct="http://schemas.microsoft.com/office/2006/metadata/contentType" xmlns:ma="http://schemas.microsoft.com/office/2006/metadata/properties/metaAttributes" ct:_="" ma:_="" ma:contentTypeName="Document" ma:contentTypeID="0x0101005D121FFB78024247BB2899055CCAD23D" ma:contentTypeVersion="25" ma:contentTypeDescription="Create a new document." ma:contentTypeScope="" ma:versionID="f6ed0cc6cc027b2e44868c24663aeac9">
   <xsd:schema xmlns:xsd="http://www.w3.org/2001/XMLSchema" xmlns:xs="http://www.w3.org/2001/XMLSchema" xmlns:p="http://schemas.microsoft.com/office/2006/metadata/properties" xmlns:ns1="http://schemas.microsoft.com/sharepoint/v3" xmlns:ns2="36490c9d-2490-4592-8806-263b5593b936" xmlns:ns3="51c7e85f-3b6d-46b7-a9e5-37fdb3392937" targetNamespace="http://schemas.microsoft.com/office/2006/metadata/properties" ma:root="true" ma:fieldsID="59a029b1f35ac73d5ca10d51d75fa13a" ns1:_="" ns2:_="" ns3:_="">
     <xsd:import namespace="http://schemas.microsoft.com/sharepoint/v3"/>
@@ -52287,36 +51503,34 @@
 </ct:contentTypeSchema>
 </file>
 
-<file path=customXml/item2.xml><?xml version="1.0" encoding="utf-8"?>
-<b:Sources xmlns:b="http://schemas.openxmlformats.org/officeDocument/2006/bibliography" xmlns="http://schemas.openxmlformats.org/officeDocument/2006/bibliography" SelectedStyle="/APASixthEditionOfficeOnline.xsl" StyleName="APA" Version="6"/>
+<file path=customXml/itemProps1.xml><?xml version="1.0" encoding="utf-8"?>
+<ds:datastoreItem xmlns:ds="http://schemas.openxmlformats.org/officeDocument/2006/customXml" ds:itemID="{64C47BEB-0F82-A943-931C-7148F1EB6A5A}">
+  <ds:schemaRefs>
+    <ds:schemaRef ds:uri="http://schemas.openxmlformats.org/officeDocument/2006/bibliography"/>
+  </ds:schemaRefs>
+</ds:datastoreItem>
 </file>
 
-<file path=customXml/item3.xml><?xml version="1.0" encoding="utf-8"?>
-<?mso-contentType ?>
-<FormTemplates xmlns="http://schemas.microsoft.com/sharepoint/v3/contenttype/forms">
-  <Display>DocumentLibraryForm</Display>
-  <Edit>DocumentLibraryForm</Edit>
-  <New>DocumentLibraryForm</New>
-</FormTemplates>
+<file path=customXml/itemProps2.xml><?xml version="1.0" encoding="utf-8"?>
+<ds:datastoreItem xmlns:ds="http://schemas.openxmlformats.org/officeDocument/2006/customXml" ds:itemID="{CD32FBDC-55BB-4A3B-A346-B136DBA62D26}">
+  <ds:schemaRefs>
+    <ds:schemaRef ds:uri="http://schemas.microsoft.com/office/2006/metadata/properties"/>
+    <ds:schemaRef ds:uri="http://schemas.microsoft.com/office/infopath/2007/PartnerControls"/>
+    <ds:schemaRef ds:uri="36490c9d-2490-4592-8806-263b5593b936"/>
+    <ds:schemaRef ds:uri="http://schemas.microsoft.com/sharepoint/v3"/>
+  </ds:schemaRefs>
+</ds:datastoreItem>
 </file>
 
-<file path=customXml/item4.xml><?xml version="1.0" encoding="utf-8"?>
-<p:properties xmlns:p="http://schemas.microsoft.com/office/2006/metadata/properties" xmlns:xsi="http://www.w3.org/2001/XMLSchema-instance" xmlns:pc="http://schemas.microsoft.com/office/infopath/2007/PartnerControls">
-  <documentManagement>
-    <Authors xmlns="36490c9d-2490-4592-8806-263b5593b936" xsi:nil="true"/>
-    <_ip_UnifiedCompliancePolicyUIAction xmlns="http://schemas.microsoft.com/sharepoint/v3" xsi:nil="true"/>
-    <PublicationTitle xmlns="36490c9d-2490-4592-8806-263b5593b936" xsi:nil="true"/>
-    <Year xmlns="36490c9d-2490-4592-8806-263b5593b936" xsi:nil="true"/>
-    <DUCPjctNumber xmlns="36490c9d-2490-4592-8806-263b5593b936" xsi:nil="true"/>
-    <_ip_UnifiedCompliancePolicyProperties xmlns="http://schemas.microsoft.com/sharepoint/v3" xsi:nil="true"/>
-    <DocumentCategory xmlns="36490c9d-2490-4592-8806-263b5593b936" xsi:nil="true"/>
-    <AXPjctNumber xmlns="36490c9d-2490-4592-8806-263b5593b936" xsi:nil="true"/>
-    <Comment xmlns="36490c9d-2490-4592-8806-263b5593b936" xsi:nil="true"/>
-  </documentManagement>
-</p:properties>
+<file path=customXml/itemProps3.xml><?xml version="1.0" encoding="utf-8"?>
+<ds:datastoreItem xmlns:ds="http://schemas.openxmlformats.org/officeDocument/2006/customXml" ds:itemID="{C6A8378A-7D11-4F51-9DB4-2A039405289D}">
+  <ds:schemaRefs>
+    <ds:schemaRef ds:uri="http://schemas.microsoft.com/sharepoint/v3/contenttype/forms"/>
+  </ds:schemaRefs>
+</ds:datastoreItem>
 </file>
 
-<file path=customXml/itemProps1.xml><?xml version="1.0" encoding="utf-8"?>
+<file path=customXml/itemProps4.xml><?xml version="1.0" encoding="utf-8"?>
 <ds:datastoreItem xmlns:ds="http://schemas.openxmlformats.org/officeDocument/2006/customXml" ds:itemID="{97FA0C8A-0F5E-4E98-9DD4-6D14AB3CB1BD}">
   <ds:schemaRefs>
     <ds:schemaRef ds:uri="http://schemas.microsoft.com/office/2006/metadata/contentType"/>
@@ -52334,31 +51548,4 @@
     <ds:schemaRef ds:uri="http://schemas.microsoft.com/internal/obd"/>
   </ds:schemaRefs>
 </ds:datastoreItem>
-</file>
-
-<file path=customXml/itemProps2.xml><?xml version="1.0" encoding="utf-8"?>
-<ds:datastoreItem xmlns:ds="http://schemas.openxmlformats.org/officeDocument/2006/customXml" ds:itemID="{64C47BEB-0F82-A943-931C-7148F1EB6A5A}">
-  <ds:schemaRefs>
-    <ds:schemaRef ds:uri="http://schemas.openxmlformats.org/officeDocument/2006/bibliography"/>
-  </ds:schemaRefs>
-</ds:datastoreItem>
-</file>
-
-<file path=customXml/itemProps3.xml><?xml version="1.0" encoding="utf-8"?>
-<ds:datastoreItem xmlns:ds="http://schemas.openxmlformats.org/officeDocument/2006/customXml" ds:itemID="{C6A8378A-7D11-4F51-9DB4-2A039405289D}">
-  <ds:schemaRefs>
-    <ds:schemaRef ds:uri="http://schemas.microsoft.com/sharepoint/v3/contenttype/forms"/>
-  </ds:schemaRefs>
-</ds:datastoreItem>
-</file>
-
-<file path=customXml/itemProps4.xml><?xml version="1.0" encoding="utf-8"?>
-<ds:datastoreItem xmlns:ds="http://schemas.openxmlformats.org/officeDocument/2006/customXml" ds:itemID="{CD32FBDC-55BB-4A3B-A346-B136DBA62D26}">
-  <ds:schemaRefs>
-    <ds:schemaRef ds:uri="http://schemas.microsoft.com/office/2006/metadata/properties"/>
-    <ds:schemaRef ds:uri="http://schemas.microsoft.com/office/infopath/2007/PartnerControls"/>
-    <ds:schemaRef ds:uri="36490c9d-2490-4592-8806-263b5593b936"/>
-    <ds:schemaRef ds:uri="http://schemas.microsoft.com/sharepoint/v3"/>
-  </ds:schemaRefs>
-</ds:datastoreItem>
 </file>
</xml_diff>